<commit_message>
second version halfway done
</commit_message>
<xml_diff>
--- a/EPC template.docx
+++ b/EPC template.docx
@@ -28,6 +28,90 @@
           <w:docGrid w:linePitch="360"/>
         </w:sectPr>
       </w:pPr>
+      <w:r>
+        <w:rPr>
+          <w:rFonts w:cs="Arial"/>
+          <w:b/>
+          <w:noProof/>
+          <w:sz w:val="32"/>
+          <w:szCs w:val="32"/>
+        </w:rPr>
+        <mc:AlternateContent>
+          <mc:Choice Requires="wps">
+            <w:drawing>
+              <wp:anchor distT="0" distB="0" distL="114300" distR="114300" simplePos="0" relativeHeight="251661312" behindDoc="0" locked="0" layoutInCell="1" allowOverlap="1" wp14:anchorId="6F4005E3" wp14:editId="3AA48A9A">
+                <wp:simplePos x="0" y="0"/>
+                <wp:positionH relativeFrom="column">
+                  <wp:posOffset>-1143000</wp:posOffset>
+                </wp:positionH>
+                <wp:positionV relativeFrom="paragraph">
+                  <wp:posOffset>4343400</wp:posOffset>
+                </wp:positionV>
+                <wp:extent cx="7772400" cy="114300"/>
+                <wp:effectExtent l="50800" t="25400" r="50800" b="88900"/>
+                <wp:wrapNone/>
+                <wp:docPr id="12" name="Rectangle 12"/>
+                <wp:cNvGraphicFramePr/>
+                <a:graphic xmlns:a="http://schemas.openxmlformats.org/drawingml/2006/main">
+                  <a:graphicData uri="http://schemas.microsoft.com/office/word/2010/wordprocessingShape">
+                    <wps:wsp>
+                      <wps:cNvSpPr/>
+                      <wps:spPr>
+                        <a:xfrm>
+                          <a:off x="0" y="0"/>
+                          <a:ext cx="7772400" cy="114300"/>
+                        </a:xfrm>
+                        <a:prstGeom prst="rect">
+                          <a:avLst/>
+                        </a:prstGeom>
+                        <a:solidFill>
+                          <a:schemeClr val="tx1"/>
+                        </a:solidFill>
+                        <a:ln>
+                          <a:noFill/>
+                        </a:ln>
+                      </wps:spPr>
+                      <wps:style>
+                        <a:lnRef idx="1">
+                          <a:schemeClr val="accent1"/>
+                        </a:lnRef>
+                        <a:fillRef idx="3">
+                          <a:schemeClr val="accent1"/>
+                        </a:fillRef>
+                        <a:effectRef idx="2">
+                          <a:schemeClr val="accent1"/>
+                        </a:effectRef>
+                        <a:fontRef idx="minor">
+                          <a:schemeClr val="lt1"/>
+                        </a:fontRef>
+                      </wps:style>
+                      <wps:bodyPr rot="0" spcFirstLastPara="0" vertOverflow="overflow" horzOverflow="overflow" vert="horz" wrap="square" lIns="91440" tIns="45720" rIns="91440" bIns="45720" numCol="1" spcCol="0" rtlCol="0" fromWordArt="0" anchor="ctr" anchorCtr="0" forceAA="0" compatLnSpc="1">
+                        <a:prstTxWarp prst="textNoShape">
+                          <a:avLst/>
+                        </a:prstTxWarp>
+                        <a:noAutofit/>
+                      </wps:bodyPr>
+                    </wps:wsp>
+                  </a:graphicData>
+                </a:graphic>
+                <wp14:sizeRelH relativeFrom="margin">
+                  <wp14:pctWidth>0</wp14:pctWidth>
+                </wp14:sizeRelH>
+                <wp14:sizeRelV relativeFrom="margin">
+                  <wp14:pctHeight>0</wp14:pctHeight>
+                </wp14:sizeRelV>
+              </wp:anchor>
+            </w:drawing>
+          </mc:Choice>
+          <mc:Fallback>
+            <w:pict>
+              <v:rect id="Rectangle 12" o:spid="_x0000_s1026" style="position:absolute;margin-left:-89.95pt;margin-top:342pt;width:612pt;height:9pt;z-index:251661312;visibility:visible;mso-wrap-style:square;mso-width-percent:0;mso-height-percent:0;mso-wrap-distance-left:9pt;mso-wrap-distance-top:0;mso-wrap-distance-right:9pt;mso-wrap-distance-bottom:0;mso-position-horizontal:absolute;mso-position-horizontal-relative:text;mso-position-vertical:absolute;mso-position-vertical-relative:text;mso-width-percent:0;mso-height-percent:0;mso-width-relative:margin;mso-height-relative:margin;v-text-anchor:middle" o:gfxdata="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" fillcolor="black [3213]" stroked="f" strokeweight="1pt">
+                <v:shadow on="t" opacity=".5" mv:blur="38100f" origin=".5,.5" offset="0,2pt"/>
+              </v:rect>
+            </w:pict>
+          </mc:Fallback>
+        </mc:AlternateContent>
+      </w:r>
       <w:r>
         <w:rPr>
           <w:noProof/>
@@ -191,7 +275,7 @@
                 <v:stroke joinstyle="miter"/>
                 <v:path gradientshapeok="t" o:connecttype="rect"/>
               </v:shapetype>
-              <v:shape id="Text Box 14" o:spid="_x0000_s1026" type="#_x0000_t202" style="position:absolute;left:0;text-align:left;margin-left:-89.95pt;margin-top:423pt;width:612pt;height:27pt;z-index:251664384;visibility:visible;mso-wrap-style:square;mso-width-percent:0;mso-height-percent:0;mso-wrap-distance-left:9pt;mso-wrap-distance-top:0;mso-wrap-distance-right:9pt;mso-wrap-distance-bottom:0;mso-position-horizontal:absolute;mso-position-horizontal-relative:text;mso-position-vertical:absolute;mso-position-vertical-relative:text;mso-width-percent:0;mso-height-percent:0;mso-width-relative:margin;mso-height-relative:margin;v-text-anchor:top" o:gfxdata="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" filled="f" stroked="f">
+              <v:shape id="Text Box 14" o:spid="_x0000_s1026" type="#_x0000_t202" style="position:absolute;left:0;text-align:left;margin-left:-89.95pt;margin-top:423pt;width:612pt;height:27pt;z-index:251664384;visibility:visible;mso-wrap-style:square;mso-width-percent:0;mso-height-percent:0;mso-wrap-distance-left:9pt;mso-wrap-distance-top:0;mso-wrap-distance-right:9pt;mso-wrap-distance-bottom:0;mso-position-horizontal:absolute;mso-position-horizontal-relative:text;mso-position-vertical:absolute;mso-position-vertical-relative:text;mso-width-percent:0;mso-height-percent:0;mso-width-relative:margin;mso-height-relative:margin;v-text-anchor:top" o:gfxdata="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" filled="f" stroked="f">
                 <v:textbox>
                   <w:txbxContent>
                     <w:p>
@@ -307,7 +391,7 @@
         <mc:AlternateContent>
           <mc:Choice Requires="wps">
             <w:drawing>
-              <wp:anchor distT="0" distB="0" distL="114300" distR="114300" simplePos="0" relativeHeight="251662336" behindDoc="0" locked="0" layoutInCell="1" allowOverlap="1" wp14:anchorId="6C44D7EE" wp14:editId="281CADB0">
+              <wp:anchor distT="0" distB="0" distL="114300" distR="114300" simplePos="0" relativeHeight="251662336" behindDoc="0" locked="0" layoutInCell="1" allowOverlap="1" wp14:anchorId="6C44D7EE" wp14:editId="1044CE21">
                 <wp:simplePos x="0" y="0"/>
                 <wp:positionH relativeFrom="column">
                   <wp:posOffset>-1143000</wp:posOffset>
@@ -452,90 +536,6 @@
       </w:r>
       <w:r>
         <w:rPr>
-          <w:rFonts w:cs="Arial"/>
-          <w:b/>
-          <w:noProof/>
-          <w:sz w:val="32"/>
-          <w:szCs w:val="32"/>
-        </w:rPr>
-        <mc:AlternateContent>
-          <mc:Choice Requires="wps">
-            <w:drawing>
-              <wp:anchor distT="0" distB="0" distL="114300" distR="114300" simplePos="0" relativeHeight="251661312" behindDoc="0" locked="0" layoutInCell="1" allowOverlap="1" wp14:anchorId="6F4005E3" wp14:editId="062EC436">
-                <wp:simplePos x="0" y="0"/>
-                <wp:positionH relativeFrom="column">
-                  <wp:posOffset>-1143000</wp:posOffset>
-                </wp:positionH>
-                <wp:positionV relativeFrom="paragraph">
-                  <wp:posOffset>4343400</wp:posOffset>
-                </wp:positionV>
-                <wp:extent cx="7772400" cy="114300"/>
-                <wp:effectExtent l="50800" t="25400" r="50800" b="88900"/>
-                <wp:wrapNone/>
-                <wp:docPr id="12" name="Rectangle 12"/>
-                <wp:cNvGraphicFramePr/>
-                <a:graphic xmlns:a="http://schemas.openxmlformats.org/drawingml/2006/main">
-                  <a:graphicData uri="http://schemas.microsoft.com/office/word/2010/wordprocessingShape">
-                    <wps:wsp>
-                      <wps:cNvSpPr/>
-                      <wps:spPr>
-                        <a:xfrm>
-                          <a:off x="0" y="0"/>
-                          <a:ext cx="7772400" cy="114300"/>
-                        </a:xfrm>
-                        <a:prstGeom prst="rect">
-                          <a:avLst/>
-                        </a:prstGeom>
-                        <a:solidFill>
-                          <a:schemeClr val="tx1"/>
-                        </a:solidFill>
-                        <a:ln>
-                          <a:noFill/>
-                        </a:ln>
-                      </wps:spPr>
-                      <wps:style>
-                        <a:lnRef idx="1">
-                          <a:schemeClr val="accent1"/>
-                        </a:lnRef>
-                        <a:fillRef idx="3">
-                          <a:schemeClr val="accent1"/>
-                        </a:fillRef>
-                        <a:effectRef idx="2">
-                          <a:schemeClr val="accent1"/>
-                        </a:effectRef>
-                        <a:fontRef idx="minor">
-                          <a:schemeClr val="lt1"/>
-                        </a:fontRef>
-                      </wps:style>
-                      <wps:bodyPr rot="0" spcFirstLastPara="0" vertOverflow="overflow" horzOverflow="overflow" vert="horz" wrap="square" lIns="91440" tIns="45720" rIns="91440" bIns="45720" numCol="1" spcCol="0" rtlCol="0" fromWordArt="0" anchor="ctr" anchorCtr="0" forceAA="0" compatLnSpc="1">
-                        <a:prstTxWarp prst="textNoShape">
-                          <a:avLst/>
-                        </a:prstTxWarp>
-                        <a:noAutofit/>
-                      </wps:bodyPr>
-                    </wps:wsp>
-                  </a:graphicData>
-                </a:graphic>
-                <wp14:sizeRelH relativeFrom="margin">
-                  <wp14:pctWidth>0</wp14:pctWidth>
-                </wp14:sizeRelH>
-                <wp14:sizeRelV relativeFrom="margin">
-                  <wp14:pctHeight>0</wp14:pctHeight>
-                </wp14:sizeRelV>
-              </wp:anchor>
-            </w:drawing>
-          </mc:Choice>
-          <mc:Fallback>
-            <w:pict>
-              <v:rect id="Rectangle 12" o:spid="_x0000_s1026" style="position:absolute;margin-left:-89.95pt;margin-top:342pt;width:612pt;height:9pt;z-index:251661312;visibility:visible;mso-wrap-style:square;mso-width-percent:0;mso-height-percent:0;mso-wrap-distance-left:9pt;mso-wrap-distance-top:0;mso-wrap-distance-right:9pt;mso-wrap-distance-bottom:0;mso-position-horizontal:absolute;mso-position-horizontal-relative:text;mso-position-vertical:absolute;mso-position-vertical-relative:text;mso-width-percent:0;mso-height-percent:0;mso-width-relative:margin;mso-height-relative:margin;v-text-anchor:middle" o:gfxdata="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" fillcolor="black [3213]" stroked="f" strokeweight="1pt">
-                <v:shadow on="t" opacity=".5" mv:blur="38100f" origin=".5,.5" offset="0,2pt"/>
-              </v:rect>
-            </w:pict>
-          </mc:Fallback>
-        </mc:AlternateContent>
-      </w:r>
-      <w:r>
-        <w:rPr>
           <w:noProof/>
         </w:rPr>
         <mc:AlternateContent>
@@ -724,7 +724,7 @@
           </mc:Choice>
           <mc:Fallback>
             <w:pict>
-              <v:shape id="Text Box 16" o:spid="_x0000_s1028" type="#_x0000_t202" style="position:absolute;left:0;text-align:left;margin-left:-89.95pt;margin-top:306pt;width:612pt;height:36pt;z-index:251665408;visibility:visible;mso-wrap-style:square;mso-width-percent:0;mso-height-percent:0;mso-wrap-distance-left:9pt;mso-wrap-distance-top:0;mso-wrap-distance-right:9pt;mso-wrap-distance-bottom:0;mso-position-horizontal:absolute;mso-position-horizontal-relative:text;mso-position-vertical:absolute;mso-position-vertical-relative:text;mso-width-percent:0;mso-height-percent:0;mso-width-relative:margin;mso-height-relative:margin;v-text-anchor:top" o:gfxdata="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" filled="f" stroked="f">
+              <v:shape id="Text Box 16" o:spid="_x0000_s1028" type="#_x0000_t202" style="position:absolute;left:0;text-align:left;margin-left:-89.95pt;margin-top:306pt;width:612pt;height:36pt;z-index:251665408;visibility:visible;mso-wrap-style:square;mso-width-percent:0;mso-height-percent:0;mso-wrap-distance-left:9pt;mso-wrap-distance-top:0;mso-wrap-distance-right:9pt;mso-wrap-distance-bottom:0;mso-position-horizontal:absolute;mso-position-horizontal-relative:text;mso-position-vertical:absolute;mso-position-vertical-relative:text;mso-width-percent:0;mso-height-percent:0;mso-width-relative:margin;mso-height-relative:margin;v-text-anchor:top" o:gfxdata="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" filled="f" stroked="f">
                 <v:textbox>
                   <w:txbxContent>
                     <w:p>
@@ -984,7 +984,7 @@
           </mc:Choice>
           <mc:Fallback>
             <w:pict>
-              <v:shape id="Text Box 23" o:spid="_x0000_s1029" type="#_x0000_t202" style="position:absolute;left:0;text-align:left;margin-left:0;margin-top:67.5pt;width:6in;height:90pt;z-index:251671552;visibility:visible;mso-wrap-style:square;mso-width-percent:0;mso-height-percent:0;mso-wrap-distance-left:9pt;mso-wrap-distance-top:0;mso-wrap-distance-right:9pt;mso-wrap-distance-bottom:0;mso-position-horizontal:absolute;mso-position-horizontal-relative:text;mso-position-vertical:absolute;mso-position-vertical-relative:text;mso-width-percent:0;mso-height-percent:0;mso-width-relative:margin;mso-height-relative:margin;v-text-anchor:top" o:gfxdata="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" filled="f" stroked="f">
+              <v:shape id="Text Box 23" o:spid="_x0000_s1029" type="#_x0000_t202" style="position:absolute;left:0;text-align:left;margin-left:0;margin-top:67.5pt;width:6in;height:90pt;z-index:251671552;visibility:visible;mso-wrap-style:square;mso-width-percent:0;mso-height-percent:0;mso-wrap-distance-left:9pt;mso-wrap-distance-top:0;mso-wrap-distance-right:9pt;mso-wrap-distance-bottom:0;mso-position-horizontal:absolute;mso-position-horizontal-relative:text;mso-position-vertical:absolute;mso-position-vertical-relative:text;mso-width-percent:0;mso-height-percent:0;mso-width-relative:margin;mso-height-relative:margin;v-text-anchor:top" o:gfxdata="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" filled="f" stroked="f">
                 <v:textbox>
                   <w:txbxContent>
                     <w:p>
@@ -1128,7 +1128,7 @@
           </mc:Choice>
           <mc:Fallback>
             <w:pict>
-              <v:shape id="Text Box 25" o:spid="_x0000_s1030" type="#_x0000_t202" style="position:absolute;left:0;text-align:left;margin-left:441pt;margin-top:27pt;width:81pt;height:98.85pt;z-index:251674624;visibility:visible;mso-wrap-style:square;mso-width-percent:0;mso-height-percent:0;mso-wrap-distance-left:9pt;mso-wrap-distance-top:0;mso-wrap-distance-right:9pt;mso-wrap-distance-bottom:0;mso-position-horizontal:absolute;mso-position-horizontal-relative:text;mso-position-vertical:absolute;mso-position-vertical-relative:text;mso-width-percent:0;mso-height-percent:0;mso-width-relative:margin;mso-height-relative:margin;v-text-anchor:top" o:gfxdata="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" filled="f" stroked="f">
+              <v:shape id="Text Box 25" o:spid="_x0000_s1030" type="#_x0000_t202" style="position:absolute;left:0;text-align:left;margin-left:441pt;margin-top:27pt;width:81pt;height:98.85pt;z-index:251674624;visibility:visible;mso-wrap-style:square;mso-width-percent:0;mso-height-percent:0;mso-wrap-distance-left:9pt;mso-wrap-distance-top:0;mso-wrap-distance-right:9pt;mso-wrap-distance-bottom:0;mso-position-horizontal:absolute;mso-position-horizontal-relative:text;mso-position-vertical:absolute;mso-position-vertical-relative:text;mso-width-percent:0;mso-height-percent:0;mso-width-relative:margin;mso-height-relative:margin;v-text-anchor:top" o:gfxdata="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" filled="f" stroked="f">
                 <v:textbox>
                   <w:txbxContent>
                     <w:p>
@@ -1262,7 +1262,7 @@
           </mc:Choice>
           <mc:Fallback>
             <w:pict>
-              <v:shape id="Text Box 24" o:spid="_x0000_s1031" type="#_x0000_t202" style="position:absolute;left:0;text-align:left;margin-left:-89.95pt;margin-top:27.15pt;width:81pt;height:98.85pt;z-index:251672576;visibility:visible;mso-wrap-style:square;mso-width-percent:0;mso-height-percent:0;mso-wrap-distance-left:9pt;mso-wrap-distance-top:0;mso-wrap-distance-right:9pt;mso-wrap-distance-bottom:0;mso-position-horizontal:absolute;mso-position-horizontal-relative:text;mso-position-vertical:absolute;mso-position-vertical-relative:text;mso-width-percent:0;mso-height-percent:0;mso-width-relative:margin;mso-height-relative:margin;v-text-anchor:top" o:gfxdata="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" filled="f" stroked="f">
+              <v:shape id="Text Box 24" o:spid="_x0000_s1031" type="#_x0000_t202" style="position:absolute;left:0;text-align:left;margin-left:-89.95pt;margin-top:27.15pt;width:81pt;height:98.85pt;z-index:251672576;visibility:visible;mso-wrap-style:square;mso-width-percent:0;mso-height-percent:0;mso-wrap-distance-left:9pt;mso-wrap-distance-top:0;mso-wrap-distance-right:9pt;mso-wrap-distance-bottom:0;mso-position-horizontal:absolute;mso-position-horizontal-relative:text;mso-position-vertical:absolute;mso-position-vertical-relative:text;mso-width-percent:0;mso-height-percent:0;mso-width-relative:margin;mso-height-relative:margin;v-text-anchor:top" o:gfxdata="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" filled="f" stroked="f">
                 <v:textbox>
                   <w:txbxContent>
                     <w:p>
@@ -1936,23 +1936,147 @@
       </w:r>
       <w:r>
         <w:rPr>
+          <w:rFonts w:cs="Arial"/>
+        </w:rPr>
+        <w:t>defending class action lawsuits t</w:t>
+      </w:r>
+      <w:r>
+        <w:rPr>
+          <w:rFonts w:cs="Arial"/>
+        </w:rPr>
+        <w:t>ranslates into significant cost savings and victories</w:t>
+      </w:r>
+      <w:r>
+        <w:rPr>
+          <w:rFonts w:cs="Arial"/>
+        </w:rPr>
+        <w:t xml:space="preserve"> </w:t>
+      </w:r>
+      <w:r>
+        <w:rPr>
+          <w:rFonts w:cs="Arial"/>
+        </w:rPr>
+        <w:t>for our clients.</w:t>
+      </w:r>
+    </w:p>
+    <w:p>
+      <w:pPr>
+        <w:widowControl w:val="0"/>
+        <w:autoSpaceDE w:val="0"/>
+        <w:autoSpaceDN w:val="0"/>
+        <w:adjustRightInd w:val="0"/>
+        <w:rPr>
+          <w:rFonts w:cs="Arial"/>
+          <w:b/>
+          <w:sz w:val="36"/>
+          <w:szCs w:val="36"/>
+        </w:rPr>
+      </w:pPr>
+      <w:r>
+        <w:rPr>
+          <w:rFonts w:cs="Arial"/>
           <w:b/>
           <w:noProof/>
+          <w:color w:val="595959"/>
+          <w:sz w:val="36"/>
+          <w:szCs w:val="36"/>
         </w:rPr>
         <mc:AlternateContent>
           <mc:Choice Requires="wps">
             <w:drawing>
-              <wp:anchor distT="0" distB="0" distL="114300" distR="114300" simplePos="0" relativeHeight="251681792" behindDoc="0" locked="0" layoutInCell="1" allowOverlap="1" wp14:anchorId="6018901D" wp14:editId="6F467078">
+              <wp:anchor distT="0" distB="0" distL="114300" distR="114300" simplePos="0" relativeHeight="251713536" behindDoc="0" locked="0" layoutInCell="1" allowOverlap="1" wp14:anchorId="65280FEF" wp14:editId="2F99DEA9">
                 <wp:simplePos x="0" y="0"/>
                 <wp:positionH relativeFrom="column">
                   <wp:posOffset>0</wp:posOffset>
                 </wp:positionH>
                 <wp:positionV relativeFrom="paragraph">
-                  <wp:posOffset>0</wp:posOffset>
+                  <wp:posOffset>1417320</wp:posOffset>
                 </wp:positionV>
                 <wp:extent cx="2514600" cy="45085"/>
                 <wp:effectExtent l="0" t="0" r="0" b="5715"/>
-                <wp:wrapNone/>
+                <wp:wrapSquare wrapText="bothSides"/>
+                <wp:docPr id="2100" name="Rectangle 2100"/>
+                <wp:cNvGraphicFramePr/>
+                <a:graphic xmlns:a="http://schemas.openxmlformats.org/drawingml/2006/main">
+                  <a:graphicData uri="http://schemas.microsoft.com/office/word/2010/wordprocessingShape">
+                    <wps:wsp>
+                      <wps:cNvSpPr/>
+                      <wps:spPr>
+                        <a:xfrm>
+                          <a:off x="0" y="0"/>
+                          <a:ext cx="2514600" cy="45085"/>
+                        </a:xfrm>
+                        <a:prstGeom prst="rect">
+                          <a:avLst/>
+                        </a:prstGeom>
+                        <a:solidFill>
+                          <a:schemeClr val="tx1"/>
+                        </a:solidFill>
+                        <a:ln>
+                          <a:noFill/>
+                        </a:ln>
+                        <a:effectLst/>
+                      </wps:spPr>
+                      <wps:style>
+                        <a:lnRef idx="1">
+                          <a:schemeClr val="accent1"/>
+                        </a:lnRef>
+                        <a:fillRef idx="3">
+                          <a:schemeClr val="accent1"/>
+                        </a:fillRef>
+                        <a:effectRef idx="2">
+                          <a:schemeClr val="accent1"/>
+                        </a:effectRef>
+                        <a:fontRef idx="minor">
+                          <a:schemeClr val="lt1"/>
+                        </a:fontRef>
+                      </wps:style>
+                      <wps:bodyPr rot="0" spcFirstLastPara="0" vertOverflow="overflow" horzOverflow="overflow" vert="horz" wrap="square" lIns="91440" tIns="45720" rIns="91440" bIns="45720" numCol="1" spcCol="0" rtlCol="0" fromWordArt="0" anchor="ctr" anchorCtr="0" forceAA="0" compatLnSpc="1">
+                        <a:prstTxWarp prst="textNoShape">
+                          <a:avLst/>
+                        </a:prstTxWarp>
+                        <a:noAutofit/>
+                      </wps:bodyPr>
+                    </wps:wsp>
+                  </a:graphicData>
+                </a:graphic>
+                <wp14:sizeRelH relativeFrom="margin">
+                  <wp14:pctWidth>0</wp14:pctWidth>
+                </wp14:sizeRelH>
+                <wp14:sizeRelV relativeFrom="margin">
+                  <wp14:pctHeight>0</wp14:pctHeight>
+                </wp14:sizeRelV>
+              </wp:anchor>
+            </w:drawing>
+          </mc:Choice>
+          <mc:Fallback>
+            <w:pict>
+              <v:rect id="Rectangle 2100" o:spid="_x0000_s1026" style="position:absolute;margin-left:0;margin-top:111.6pt;width:198pt;height:3.55pt;z-index:251713536;visibility:visible;mso-wrap-style:square;mso-width-percent:0;mso-height-percent:0;mso-wrap-distance-left:9pt;mso-wrap-distance-top:0;mso-wrap-distance-right:9pt;mso-wrap-distance-bottom:0;mso-position-horizontal:absolute;mso-position-horizontal-relative:text;mso-position-vertical:absolute;mso-position-vertical-relative:text;mso-width-percent:0;mso-height-percent:0;mso-width-relative:margin;mso-height-relative:margin;v-text-anchor:middle" o:gfxdata="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" fillcolor="black [3213]" stroked="f" strokeweight="1pt">
+                <w10:wrap type="square"/>
+              </v:rect>
+            </w:pict>
+          </mc:Fallback>
+        </mc:AlternateContent>
+      </w:r>
+      <w:r>
+        <w:rPr>
+          <w:b/>
+          <w:noProof/>
+        </w:rPr>
+        <mc:AlternateContent>
+          <mc:Choice Requires="wps">
+            <w:drawing>
+              <wp:anchor distT="0" distB="0" distL="114300" distR="114300" simplePos="0" relativeHeight="251681792" behindDoc="0" locked="0" layoutInCell="1" allowOverlap="1" wp14:anchorId="6018901D" wp14:editId="6BDD9B40">
+                <wp:simplePos x="0" y="0"/>
+                <wp:positionH relativeFrom="column">
+                  <wp:posOffset>0</wp:posOffset>
+                </wp:positionH>
+                <wp:positionV relativeFrom="paragraph">
+                  <wp:posOffset>-525780</wp:posOffset>
+                </wp:positionV>
+                <wp:extent cx="2514600" cy="45085"/>
+                <wp:effectExtent l="0" t="0" r="0" b="5715"/>
+                <wp:wrapSquare wrapText="bothSides"/>
                 <wp:docPr id="66" name="Rectangle 66"/>
                 <wp:cNvGraphicFramePr/>
                 <a:graphic xmlns:a="http://schemas.openxmlformats.org/drawingml/2006/main">
@@ -2009,159 +2133,32 @@
           </mc:Choice>
           <mc:Fallback>
             <w:pict>
-              <v:rect id="Rectangle 66" o:spid="_x0000_s1026" style="position:absolute;margin-left:0;margin-top:0;width:198pt;height:3.55pt;z-index:251681792;visibility:visible;mso-wrap-style:square;mso-width-percent:0;mso-height-percent:0;mso-wrap-distance-left:9pt;mso-wrap-distance-top:0;mso-wrap-distance-right:9pt;mso-wrap-distance-bottom:0;mso-position-horizontal:absolute;mso-position-horizontal-relative:text;mso-position-vertical:absolute;mso-position-vertical-relative:text;mso-width-percent:0;mso-height-percent:0;mso-width-relative:margin;mso-height-relative:margin;v-text-anchor:middle" o:gfxdata="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" fillcolor="black [3213]" stroked="f" strokeweight="1pt"/>
+              <v:rect id="Rectangle 66" o:spid="_x0000_s1026" style="position:absolute;margin-left:0;margin-top:-41.35pt;width:198pt;height:3.55pt;z-index:251681792;visibility:visible;mso-wrap-style:square;mso-width-percent:0;mso-height-percent:0;mso-wrap-distance-left:9pt;mso-wrap-distance-top:0;mso-wrap-distance-right:9pt;mso-wrap-distance-bottom:0;mso-position-horizontal:absolute;mso-position-horizontal-relative:text;mso-position-vertical:absolute;mso-position-vertical-relative:text;mso-width-percent:0;mso-height-percent:0;mso-width-relative:margin;mso-height-relative:margin;v-text-anchor:middle" o:gfxdata="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" fillcolor="black [3213]" stroked="f" strokeweight="1pt">
+                <w10:wrap type="square"/>
+              </v:rect>
             </w:pict>
           </mc:Fallback>
         </mc:AlternateContent>
       </w:r>
       <w:r>
         <w:rPr>
-          <w:rFonts w:cs="Arial"/>
-        </w:rPr>
-        <w:t>defending class action lawsuits t</w:t>
-      </w:r>
-      <w:r>
-        <w:rPr>
-          <w:rFonts w:cs="Arial"/>
-        </w:rPr>
-        <w:t>ranslates into significant cost savings and victories</w:t>
-      </w:r>
-      <w:r>
-        <w:rPr>
-          <w:rFonts w:cs="Arial"/>
-        </w:rPr>
-        <w:t xml:space="preserve"> </w:t>
-      </w:r>
-      <w:r>
-        <w:rPr>
-          <w:rFonts w:cs="Arial"/>
-        </w:rPr>
-        <w:t>for our clients.</w:t>
-      </w:r>
-    </w:p>
-    <w:p>
-      <w:pPr>
-        <w:widowControl w:val="0"/>
-        <w:autoSpaceDE w:val="0"/>
-        <w:autoSpaceDN w:val="0"/>
-        <w:adjustRightInd w:val="0"/>
-        <w:rPr>
-          <w:rFonts w:cs="Arial"/>
-          <w:b/>
-          <w:sz w:val="36"/>
-          <w:szCs w:val="36"/>
-        </w:rPr>
-      </w:pPr>
-      <w:r>
-        <w:rPr>
-          <w:rFonts w:cs="Arial"/>
-        </w:rPr>
-        <w:t xml:space="preserve">Preventing protracted and costly litigation is an overriding goal, and </w:t>
-      </w:r>
-      <w:proofErr w:type="spellStart"/>
-      <w:r>
-        <w:rPr>
-          <w:rFonts w:cs="Arial"/>
-        </w:rPr>
-        <w:t>FordHarrison</w:t>
-      </w:r>
-      <w:proofErr w:type="spellEnd"/>
-      <w:r>
-        <w:rPr>
-          <w:rFonts w:cs="Arial"/>
-        </w:rPr>
-        <w:t xml:space="preserve"> attorneys are</w:t>
-      </w:r>
-      <w:r>
-        <w:rPr>
-          <w:rFonts w:cs="Arial"/>
-        </w:rPr>
-        <w:t xml:space="preserve"> </w:t>
-      </w:r>
-      <w:r>
-        <w:rPr>
-          <w:rFonts w:cs="Arial"/>
-        </w:rPr>
-        <w:t xml:space="preserve">leaders in achieving results through </w:t>
-      </w:r>
-      <w:r>
-        <w:rPr>
-          <w:rFonts w:cs="Arial"/>
-        </w:rPr>
-        <w:t>p</w:t>
-      </w:r>
-      <w:r>
-        <w:rPr>
-          <w:rFonts w:cs="Arial"/>
-        </w:rPr>
-        <w:t>reventive strategies. Our alternative dispute resolution</w:t>
-      </w:r>
-      <w:r>
-        <w:rPr>
-          <w:rFonts w:cs="Arial"/>
-        </w:rPr>
-        <w:t xml:space="preserve"> </w:t>
-      </w:r>
-      <w:r>
-        <w:rPr>
-          <w:rFonts w:cs="Arial"/>
-        </w:rPr>
-        <w:t>practice is a natural adjunct to our litigation services</w:t>
-      </w:r>
-      <w:r>
-        <w:rPr>
-          <w:rFonts w:cs="Arial"/>
-        </w:rPr>
-        <w:t>.</w:t>
-      </w:r>
-      <w:r>
-        <w:rPr>
-          <w:rFonts w:cs="Arial"/>
-          <w:b/>
-          <w:sz w:val="36"/>
-          <w:szCs w:val="36"/>
-        </w:rPr>
-        <w:t xml:space="preserve"> </w:t>
-      </w:r>
-    </w:p>
-    <w:p>
-      <w:pPr>
-        <w:pStyle w:val="practiceheader"/>
-      </w:pPr>
-      <w:r>
-        <w:t>Administrative Hearings</w:t>
-      </w:r>
-    </w:p>
-    <w:p>
-      <w:pPr>
-        <w:widowControl w:val="0"/>
-        <w:autoSpaceDE w:val="0"/>
-        <w:autoSpaceDN w:val="0"/>
-        <w:adjustRightInd w:val="0"/>
-        <w:rPr>
-          <w:rFonts w:cs="Arial"/>
-          <w:color w:val="000000"/>
-        </w:rPr>
-      </w:pPr>
-      <w:r>
-        <w:rPr>
           <w:b/>
           <w:noProof/>
         </w:rPr>
         <mc:AlternateContent>
           <mc:Choice Requires="wps">
             <w:drawing>
-              <wp:anchor distT="0" distB="0" distL="114300" distR="114300" simplePos="0" relativeHeight="251658239" behindDoc="0" locked="0" layoutInCell="1" allowOverlap="1" wp14:anchorId="1B3F85E9" wp14:editId="7C55A832">
+              <wp:anchor distT="0" distB="0" distL="114300" distR="114300" simplePos="0" relativeHeight="251658239" behindDoc="0" locked="0" layoutInCell="1" allowOverlap="1" wp14:anchorId="1B3F85E9" wp14:editId="7793602D">
                 <wp:simplePos x="0" y="0"/>
                 <wp:positionH relativeFrom="column">
                   <wp:posOffset>0</wp:posOffset>
                 </wp:positionH>
                 <wp:positionV relativeFrom="paragraph">
-                  <wp:posOffset>-2796540</wp:posOffset>
+                  <wp:posOffset>-411480</wp:posOffset>
                 </wp:positionV>
                 <wp:extent cx="2514600" cy="2057400"/>
                 <wp:effectExtent l="0" t="0" r="0" b="0"/>
-                <wp:wrapTopAndBottom/>
+                <wp:wrapSquare wrapText="bothSides"/>
                 <wp:docPr id="67" name="Text Box 67"/>
                 <wp:cNvGraphicFramePr/>
                 <a:graphic xmlns:a="http://schemas.openxmlformats.org/drawingml/2006/main">
@@ -2254,7 +2251,7 @@
           </mc:Choice>
           <mc:Fallback>
             <w:pict>
-              <v:shape id="Text Box 67" o:spid="_x0000_s1033" type="#_x0000_t202" style="position:absolute;margin-left:0;margin-top:-220.15pt;width:198pt;height:162pt;z-index:251658239;visibility:visible;mso-wrap-style:square;mso-width-percent:0;mso-height-percent:0;mso-wrap-distance-left:9pt;mso-wrap-distance-top:0;mso-wrap-distance-right:9pt;mso-wrap-distance-bottom:0;mso-position-horizontal:absolute;mso-position-horizontal-relative:text;mso-position-vertical:absolute;mso-position-vertical-relative:text;mso-width-percent:0;mso-height-percent:0;mso-width-relative:margin;mso-height-relative:margin;v-text-anchor:top" o:gfxdata="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" filled="f" stroked="f">
+              <v:shape id="Text Box 67" o:spid="_x0000_s1033" type="#_x0000_t202" style="position:absolute;margin-left:0;margin-top:-32.35pt;width:198pt;height:162pt;z-index:251658239;visibility:visible;mso-wrap-style:square;mso-width-percent:0;mso-height-percent:0;mso-wrap-distance-left:9pt;mso-wrap-distance-top:0;mso-wrap-distance-right:9pt;mso-wrap-distance-bottom:0;mso-position-horizontal:absolute;mso-position-horizontal-relative:text;mso-position-vertical:absolute;mso-position-vertical-relative:text;mso-width-percent:0;mso-height-percent:0;mso-width-relative:margin;mso-height-relative:margin;v-text-anchor:top" o:gfxdata="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" filled="f" stroked="f">
                 <v:textbox>
                   <w:txbxContent>
                     <w:p>
@@ -2288,7 +2285,7 @@
                     </w:p>
                   </w:txbxContent>
                 </v:textbox>
-                <w10:wrap type="topAndBottom"/>
+                <w10:wrap type="square"/>
               </v:shape>
             </w:pict>
           </mc:Fallback>
@@ -2297,26 +2294,82 @@
       <w:r>
         <w:rPr>
           <w:rFonts w:cs="Arial"/>
-          <w:color w:val="000000"/>
-        </w:rPr>
-        <w:t xml:space="preserve">With our geographic coverage, our firm is familiar with all of the local </w:t>
-      </w:r>
-      <w:r>
-        <w:t xml:space="preserve">EEOC offices and state Fair Employment Practices offices before which our clients appear. We have strong relationships with the attorneys and investigators in those offices. </w:t>
-      </w:r>
-      <w:r>
-        <w:t>These relationships bode well for our clients as we continue to build our brand around these guidelines to help our clients.</w:t>
+        </w:rPr>
+        <w:t xml:space="preserve">Preventing protracted and costly litigation is an overriding goal, and </w:t>
+      </w:r>
+      <w:proofErr w:type="spellStart"/>
+      <w:r>
+        <w:rPr>
+          <w:rFonts w:cs="Arial"/>
+        </w:rPr>
+        <w:t>FordHarrison</w:t>
+      </w:r>
+      <w:proofErr w:type="spellEnd"/>
+      <w:r>
+        <w:rPr>
+          <w:rFonts w:cs="Arial"/>
+        </w:rPr>
+        <w:t xml:space="preserve"> attorneys are</w:t>
+      </w:r>
+      <w:r>
+        <w:rPr>
+          <w:rFonts w:cs="Arial"/>
+        </w:rPr>
+        <w:t xml:space="preserve"> </w:t>
+      </w:r>
+      <w:r>
+        <w:rPr>
+          <w:rFonts w:cs="Arial"/>
+        </w:rPr>
+        <w:t xml:space="preserve">leaders in achieving results through </w:t>
+      </w:r>
+      <w:r>
+        <w:rPr>
+          <w:rFonts w:cs="Arial"/>
+        </w:rPr>
+        <w:t>p</w:t>
+      </w:r>
+      <w:r>
+        <w:rPr>
+          <w:rFonts w:cs="Arial"/>
+        </w:rPr>
+        <w:t>reventive strategies. Our alternative dispute resolution</w:t>
+      </w:r>
+      <w:r>
+        <w:rPr>
+          <w:rFonts w:cs="Arial"/>
+        </w:rPr>
+        <w:t xml:space="preserve"> </w:t>
+      </w:r>
+      <w:r>
+        <w:rPr>
+          <w:rFonts w:cs="Arial"/>
+        </w:rPr>
+        <w:t>practice is a natural adjunct to our litigation services</w:t>
+      </w:r>
+      <w:r>
+        <w:rPr>
+          <w:rFonts w:cs="Arial"/>
+        </w:rPr>
+        <w:t>.</w:t>
+      </w:r>
+      <w:r>
+        <w:rPr>
+          <w:rFonts w:cs="Arial"/>
+          <w:b/>
+          <w:sz w:val="36"/>
+          <w:szCs w:val="36"/>
+        </w:rPr>
+        <w:t xml:space="preserve"> </w:t>
       </w:r>
     </w:p>
     <w:p>
       <w:pPr>
         <w:pStyle w:val="practiceheader"/>
       </w:pPr>
-      <w:proofErr w:type="spellStart"/>
-      <w:r>
-        <w:t>Counceling</w:t>
-      </w:r>
-      <w:proofErr w:type="spellEnd"/>
+      <w:r>
+        <w:t>Administrative Hearings</w:t>
+      </w:r>
     </w:p>
     <w:p>
       <w:pPr>
@@ -2334,8 +2387,24 @@
           <w:rFonts w:cs="Arial"/>
           <w:color w:val="000000"/>
         </w:rPr>
-        <w:t>The relationship between employers and employees is highly regulated and is becoming more</w:t>
-      </w:r>
+        <w:t xml:space="preserve">With our geographic coverage, our firm is familiar with all of the local </w:t>
+      </w:r>
+      <w:r>
+        <w:t xml:space="preserve">EEOC offices and state Fair Employment Practices offices before which our clients appear. We have strong relationships with the attorneys and investigators in those offices. </w:t>
+      </w:r>
+      <w:r>
+        <w:t>These relationships bode well for our clients as we continue to build our brand around these guidelines to help our clients.</w:t>
+      </w:r>
+    </w:p>
+    <w:p>
+      <w:pPr>
+        <w:pStyle w:val="practiceheader"/>
+      </w:pPr>
+      <w:proofErr w:type="spellStart"/>
+      <w:r>
+        <w:t>Counceling</w:t>
+      </w:r>
+      <w:proofErr w:type="spellEnd"/>
     </w:p>
     <w:p>
       <w:pPr>
@@ -2348,21 +2417,12 @@
           <w:color w:val="000000"/>
         </w:rPr>
       </w:pPr>
-      <w:proofErr w:type="gramStart"/>
       <w:r>
         <w:rPr>
           <w:rFonts w:cs="Arial"/>
           <w:color w:val="000000"/>
         </w:rPr>
-        <w:t>so</w:t>
-      </w:r>
-      <w:proofErr w:type="gramEnd"/>
-      <w:r>
-        <w:rPr>
-          <w:rFonts w:cs="Arial"/>
-          <w:color w:val="000000"/>
-        </w:rPr>
-        <w:t xml:space="preserve"> with the enactment of complex laws and the issuance of far-reaching court decisions.</w:t>
+        <w:t>The relationship between employers and employees is highly regulated and is becoming more</w:t>
       </w:r>
     </w:p>
     <w:p>
@@ -2376,90 +2436,34 @@
           <w:color w:val="000000"/>
         </w:rPr>
       </w:pPr>
-      <w:r>
-        <w:rPr>
-          <w:rFonts w:cs="Arial"/>
-          <w:b/>
-          <w:noProof/>
-          <w:color w:val="595959"/>
-          <w:sz w:val="36"/>
-          <w:szCs w:val="36"/>
-        </w:rPr>
-        <mc:AlternateContent>
-          <mc:Choice Requires="wps">
-            <w:drawing>
-              <wp:anchor distT="0" distB="0" distL="114300" distR="114300" simplePos="0" relativeHeight="251713536" behindDoc="0" locked="0" layoutInCell="1" allowOverlap="1" wp14:anchorId="65280FEF" wp14:editId="19CAC807">
-                <wp:simplePos x="0" y="0"/>
-                <wp:positionH relativeFrom="column">
-                  <wp:posOffset>-2971800</wp:posOffset>
-                </wp:positionH>
-                <wp:positionV relativeFrom="paragraph">
-                  <wp:posOffset>-3810</wp:posOffset>
-                </wp:positionV>
-                <wp:extent cx="2514600" cy="45085"/>
-                <wp:effectExtent l="0" t="0" r="0" b="5715"/>
-                <wp:wrapNone/>
-                <wp:docPr id="2100" name="Rectangle 2100"/>
-                <wp:cNvGraphicFramePr/>
-                <a:graphic xmlns:a="http://schemas.openxmlformats.org/drawingml/2006/main">
-                  <a:graphicData uri="http://schemas.microsoft.com/office/word/2010/wordprocessingShape">
-                    <wps:wsp>
-                      <wps:cNvSpPr/>
-                      <wps:spPr>
-                        <a:xfrm>
-                          <a:off x="0" y="0"/>
-                          <a:ext cx="2514600" cy="45085"/>
-                        </a:xfrm>
-                        <a:prstGeom prst="rect">
-                          <a:avLst/>
-                        </a:prstGeom>
-                        <a:solidFill>
-                          <a:schemeClr val="tx1"/>
-                        </a:solidFill>
-                        <a:ln>
-                          <a:noFill/>
-                        </a:ln>
-                        <a:effectLst/>
-                      </wps:spPr>
-                      <wps:style>
-                        <a:lnRef idx="1">
-                          <a:schemeClr val="accent1"/>
-                        </a:lnRef>
-                        <a:fillRef idx="3">
-                          <a:schemeClr val="accent1"/>
-                        </a:fillRef>
-                        <a:effectRef idx="2">
-                          <a:schemeClr val="accent1"/>
-                        </a:effectRef>
-                        <a:fontRef idx="minor">
-                          <a:schemeClr val="lt1"/>
-                        </a:fontRef>
-                      </wps:style>
-                      <wps:bodyPr rot="0" spcFirstLastPara="0" vertOverflow="overflow" horzOverflow="overflow" vert="horz" wrap="square" lIns="91440" tIns="45720" rIns="91440" bIns="45720" numCol="1" spcCol="0" rtlCol="0" fromWordArt="0" anchor="ctr" anchorCtr="0" forceAA="0" compatLnSpc="1">
-                        <a:prstTxWarp prst="textNoShape">
-                          <a:avLst/>
-                        </a:prstTxWarp>
-                        <a:noAutofit/>
-                      </wps:bodyPr>
-                    </wps:wsp>
-                  </a:graphicData>
-                </a:graphic>
-                <wp14:sizeRelH relativeFrom="margin">
-                  <wp14:pctWidth>0</wp14:pctWidth>
-                </wp14:sizeRelH>
-                <wp14:sizeRelV relativeFrom="margin">
-                  <wp14:pctHeight>0</wp14:pctHeight>
-                </wp14:sizeRelV>
-              </wp:anchor>
-            </w:drawing>
-          </mc:Choice>
-          <mc:Fallback>
-            <w:pict>
-              <v:rect id="Rectangle 2100" o:spid="_x0000_s1026" style="position:absolute;margin-left:-233.95pt;margin-top:-.25pt;width:198pt;height:3.55pt;z-index:251713536;visibility:visible;mso-wrap-style:square;mso-width-percent:0;mso-height-percent:0;mso-wrap-distance-left:9pt;mso-wrap-distance-top:0;mso-wrap-distance-right:9pt;mso-wrap-distance-bottom:0;mso-position-horizontal:absolute;mso-position-horizontal-relative:text;mso-position-vertical:absolute;mso-position-vertical-relative:text;mso-width-percent:0;mso-height-percent:0;mso-width-relative:margin;mso-height-relative:margin;v-text-anchor:middle" o:gfxdata="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" fillcolor="black [3213]" stroked="f" strokeweight="1pt"/>
-            </w:pict>
-          </mc:Fallback>
-        </mc:AlternateContent>
-      </w:r>
+      <w:proofErr w:type="gramStart"/>
+      <w:r>
+        <w:rPr>
+          <w:rFonts w:cs="Arial"/>
+          <w:color w:val="000000"/>
+        </w:rPr>
+        <w:t>so</w:t>
+      </w:r>
+      <w:proofErr w:type="gramEnd"/>
+      <w:r>
+        <w:rPr>
+          <w:rFonts w:cs="Arial"/>
+          <w:color w:val="000000"/>
+        </w:rPr>
+        <w:t xml:space="preserve"> with the enactment of complex laws and the issuance of far-reaching court decisions.</w:t>
+      </w:r>
+    </w:p>
+    <w:p>
+      <w:pPr>
+        <w:widowControl w:val="0"/>
+        <w:autoSpaceDE w:val="0"/>
+        <w:autoSpaceDN w:val="0"/>
+        <w:adjustRightInd w:val="0"/>
+        <w:rPr>
+          <w:rFonts w:cs="Arial"/>
+          <w:color w:val="000000"/>
+        </w:rPr>
+      </w:pPr>
       <w:proofErr w:type="spellStart"/>
       <w:r>
         <w:rPr>
@@ -3741,7 +3745,7 @@
           </mc:Choice>
           <mc:Fallback>
             <w:pict>
-              <v:shape id="Text Box 2119" o:spid="_x0000_s1035" type="#_x0000_t202" style="position:absolute;left:0;text-align:left;margin-left:90pt;margin-top:-8.95pt;width:225pt;height:171pt;z-index:251716608;visibility:visible;mso-wrap-style:square;mso-width-percent:0;mso-height-percent:0;mso-wrap-distance-left:9pt;mso-wrap-distance-top:0;mso-wrap-distance-right:9pt;mso-wrap-distance-bottom:0;mso-position-horizontal:absolute;mso-position-horizontal-relative:text;mso-position-vertical:absolute;mso-position-vertical-relative:text;mso-width-percent:0;mso-height-percent:0;mso-width-relative:margin;mso-height-relative:margin;v-text-anchor:top" o:gfxdata="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" filled="f" stroked="f">
+              <v:shape id="Text Box 2119" o:spid="_x0000_s1035" type="#_x0000_t202" style="position:absolute;left:0;text-align:left;margin-left:90pt;margin-top:-8.95pt;width:225pt;height:171pt;z-index:251716608;visibility:visible;mso-wrap-style:square;mso-width-percent:0;mso-height-percent:0;mso-wrap-distance-left:9pt;mso-wrap-distance-top:0;mso-wrap-distance-right:9pt;mso-wrap-distance-bottom:0;mso-position-horizontal:absolute;mso-position-horizontal-relative:text;mso-position-vertical:absolute;mso-position-vertical-relative:text;mso-width-percent:0;mso-height-percent:0;mso-width-relative:margin;mso-height-relative:margin;v-text-anchor:top" o:gfxdata="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" filled="f" stroked="f">
                 <v:textbox>
                   <w:txbxContent>
                     <w:p>
@@ -4021,6 +4025,9 @@
         <w:ind w:left="180" w:firstLine="0"/>
       </w:pPr>
       <w:r>
+        <w:rPr>
+          <w:noProof/>
+        </w:rPr>
         <mc:AlternateContent>
           <mc:Choice Requires="wps">
             <w:drawing>
@@ -4300,24 +4307,159 @@
           <w:b/>
         </w:rPr>
       </w:pPr>
-    </w:p>
-    <w:p>
-      <w:r>
-        <w:t>Ed has extensive experience in matters involving trade secret,</w:t>
-      </w:r>
-    </w:p>
-    <w:p>
-      <w:r>
+      <w:r>
+        <w:rPr>
+          <w:noProof/>
+        </w:rPr>
         <mc:AlternateContent>
           <mc:Choice Requires="wps">
             <w:drawing>
-              <wp:anchor distT="0" distB="0" distL="114300" distR="114300" simplePos="0" relativeHeight="251723776" behindDoc="0" locked="0" layoutInCell="1" allowOverlap="1" wp14:anchorId="258C102D" wp14:editId="792946AA">
+              <wp:anchor distT="0" distB="0" distL="114300" distR="114300" simplePos="0" relativeHeight="251720704" behindDoc="1" locked="0" layoutInCell="1" allowOverlap="1" wp14:anchorId="48A5209B" wp14:editId="163527D6">
+                <wp:simplePos x="0" y="0"/>
+                <wp:positionH relativeFrom="column">
+                  <wp:posOffset>-1143000</wp:posOffset>
+                </wp:positionH>
+                <wp:positionV relativeFrom="paragraph">
+                  <wp:posOffset>-922020</wp:posOffset>
+                </wp:positionV>
+                <wp:extent cx="7772400" cy="45085"/>
+                <wp:effectExtent l="0" t="0" r="0" b="5715"/>
+                <wp:wrapNone/>
+                <wp:docPr id="2122" name="Rectangle 2122"/>
+                <wp:cNvGraphicFramePr/>
+                <a:graphic xmlns:a="http://schemas.openxmlformats.org/drawingml/2006/main">
+                  <a:graphicData uri="http://schemas.microsoft.com/office/word/2010/wordprocessingShape">
+                    <wps:wsp>
+                      <wps:cNvSpPr/>
+                      <wps:spPr>
+                        <a:xfrm flipV="1">
+                          <a:off x="0" y="0"/>
+                          <a:ext cx="7772400" cy="45085"/>
+                        </a:xfrm>
+                        <a:prstGeom prst="rect">
+                          <a:avLst/>
+                        </a:prstGeom>
+                        <a:solidFill>
+                          <a:srgbClr val="FF0000"/>
+                        </a:solidFill>
+                        <a:ln>
+                          <a:noFill/>
+                        </a:ln>
+                        <a:effectLst/>
+                      </wps:spPr>
+                      <wps:style>
+                        <a:lnRef idx="1">
+                          <a:schemeClr val="accent1"/>
+                        </a:lnRef>
+                        <a:fillRef idx="3">
+                          <a:schemeClr val="accent1"/>
+                        </a:fillRef>
+                        <a:effectRef idx="2">
+                          <a:schemeClr val="accent1"/>
+                        </a:effectRef>
+                        <a:fontRef idx="minor">
+                          <a:schemeClr val="lt1"/>
+                        </a:fontRef>
+                      </wps:style>
+                      <wps:bodyPr rot="0" spcFirstLastPara="0" vertOverflow="overflow" horzOverflow="overflow" vert="horz" wrap="square" lIns="91440" tIns="45720" rIns="91440" bIns="45720" numCol="1" spcCol="0" rtlCol="0" fromWordArt="0" anchor="ctr" anchorCtr="0" forceAA="0" compatLnSpc="1">
+                        <a:prstTxWarp prst="textNoShape">
+                          <a:avLst/>
+                        </a:prstTxWarp>
+                        <a:noAutofit/>
+                      </wps:bodyPr>
+                    </wps:wsp>
+                  </a:graphicData>
+                </a:graphic>
+                <wp14:sizeRelH relativeFrom="margin">
+                  <wp14:pctWidth>0</wp14:pctWidth>
+                </wp14:sizeRelH>
+                <wp14:sizeRelV relativeFrom="margin">
+                  <wp14:pctHeight>0</wp14:pctHeight>
+                </wp14:sizeRelV>
+              </wp:anchor>
+            </w:drawing>
+          </mc:Choice>
+          <mc:Fallback>
+            <w:pict>
+              <v:rect id="Rectangle 2122" o:spid="_x0000_s1026" style="position:absolute;margin-left:-89.95pt;margin-top:-72.55pt;width:612pt;height:3.55pt;flip:y;z-index:-251595776;visibility:visible;mso-wrap-style:square;mso-width-percent:0;mso-height-percent:0;mso-wrap-distance-left:9pt;mso-wrap-distance-top:0;mso-wrap-distance-right:9pt;mso-wrap-distance-bottom:0;mso-position-horizontal:absolute;mso-position-horizontal-relative:text;mso-position-vertical:absolute;mso-position-vertical-relative:text;mso-width-percent:0;mso-height-percent:0;mso-width-relative:margin;mso-height-relative:margin;v-text-anchor:middle" o:gfxdata="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" fillcolor="red" stroked="f" strokeweight="1pt"/>
+            </w:pict>
+          </mc:Fallback>
+        </mc:AlternateContent>
+      </w:r>
+      <w:r>
+        <w:rPr>
+          <w:noProof/>
+        </w:rPr>
+        <w:drawing>
+          <wp:anchor distT="0" distB="0" distL="114300" distR="114300" simplePos="0" relativeHeight="251722752" behindDoc="1" locked="0" layoutInCell="1" allowOverlap="1" wp14:anchorId="46A8FA02" wp14:editId="7B9CE362">
+            <wp:simplePos x="0" y="0"/>
+            <wp:positionH relativeFrom="column">
+              <wp:posOffset>-800100</wp:posOffset>
+            </wp:positionH>
+            <wp:positionV relativeFrom="paragraph">
+              <wp:posOffset>-464820</wp:posOffset>
+            </wp:positionV>
+            <wp:extent cx="1028700" cy="1028700"/>
+            <wp:effectExtent l="0" t="0" r="12700" b="12700"/>
+            <wp:wrapTopAndBottom/>
+            <wp:docPr id="2125" name="biopic.jpg"/>
+            <wp:cNvGraphicFramePr>
+              <a:graphicFrameLocks xmlns:a="http://schemas.openxmlformats.org/drawingml/2006/main" noChangeAspect="1"/>
+            </wp:cNvGraphicFramePr>
+            <a:graphic xmlns:a="http://schemas.openxmlformats.org/drawingml/2006/main">
+              <a:graphicData uri="http://schemas.openxmlformats.org/drawingml/2006/picture">
+                <pic:pic xmlns:pic="http://schemas.openxmlformats.org/drawingml/2006/picture">
+                  <pic:nvPicPr>
+                    <pic:cNvPr id="0" name="biopic.jpg"/>
+                    <pic:cNvPicPr/>
+                  </pic:nvPicPr>
+                  <pic:blipFill>
+                    <a:blip r:embed="rId18" r:link="rId19">
+                      <a:extLst>
+                        <a:ext uri="{28A0092B-C50C-407E-A947-70E740481C1C}">
+                          <a14:useLocalDpi xmlns:a14="http://schemas.microsoft.com/office/drawing/2010/main" val="0"/>
+                        </a:ext>
+                      </a:extLst>
+                    </a:blip>
+                    <a:stretch>
+                      <a:fillRect/>
+                    </a:stretch>
+                  </pic:blipFill>
+                  <pic:spPr>
+                    <a:xfrm>
+                      <a:off x="0" y="0"/>
+                      <a:ext cx="1028700" cy="1028700"/>
+                    </a:xfrm>
+                    <a:prstGeom prst="rect">
+                      <a:avLst/>
+                    </a:prstGeom>
+                  </pic:spPr>
+                </pic:pic>
+              </a:graphicData>
+            </a:graphic>
+            <wp14:sizeRelH relativeFrom="page">
+              <wp14:pctWidth>0</wp14:pctWidth>
+            </wp14:sizeRelH>
+            <wp14:sizeRelV relativeFrom="page">
+              <wp14:pctHeight>0</wp14:pctHeight>
+            </wp14:sizeRelV>
+          </wp:anchor>
+        </w:drawing>
+      </w:r>
+      <w:r>
+        <w:rPr>
+          <w:noProof/>
+        </w:rPr>
+        <mc:AlternateContent>
+          <mc:Choice Requires="wps">
+            <w:drawing>
+              <wp:anchor distT="0" distB="0" distL="114300" distR="114300" simplePos="0" relativeHeight="251723776" behindDoc="0" locked="0" layoutInCell="1" allowOverlap="1" wp14:anchorId="258C102D" wp14:editId="6B677914">
                 <wp:simplePos x="0" y="0"/>
                 <wp:positionH relativeFrom="column">
                   <wp:posOffset>342900</wp:posOffset>
                 </wp:positionH>
                 <wp:positionV relativeFrom="paragraph">
-                  <wp:posOffset>-114300</wp:posOffset>
+                  <wp:posOffset>-464820</wp:posOffset>
                 </wp:positionV>
                 <wp:extent cx="2857500" cy="1371600"/>
                 <wp:effectExtent l="0" t="0" r="0" b="0"/>
@@ -4432,7 +4574,7 @@
           </mc:Choice>
           <mc:Fallback>
             <w:pict>
-              <v:shape id="Text Box 2124" o:spid="_x0000_s1037" type="#_x0000_t202" style="position:absolute;margin-left:27pt;margin-top:-8.95pt;width:225pt;height:108pt;z-index:251723776;visibility:visible;mso-wrap-style:square;mso-width-percent:0;mso-height-percent:0;mso-wrap-distance-left:9pt;mso-wrap-distance-top:0;mso-wrap-distance-right:9pt;mso-wrap-distance-bottom:0;mso-position-horizontal:absolute;mso-position-horizontal-relative:text;mso-position-vertical:absolute;mso-position-vertical-relative:text;mso-width-percent:0;mso-height-percent:0;mso-width-relative:margin;mso-height-relative:margin;v-text-anchor:top" o:gfxdata="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" filled="f" stroked="f">
+              <v:shape id="Text Box 2124" o:spid="_x0000_s1037" type="#_x0000_t202" style="position:absolute;margin-left:27pt;margin-top:-36.55pt;width:225pt;height:108pt;z-index:251723776;visibility:visible;mso-wrap-style:square;mso-width-percent:0;mso-height-percent:0;mso-wrap-distance-left:9pt;mso-wrap-distance-top:0;mso-wrap-distance-right:9pt;mso-wrap-distance-bottom:0;mso-position-horizontal:absolute;mso-position-horizontal-relative:text;mso-position-vertical:absolute;mso-position-vertical-relative:text;mso-width-percent:0;mso-height-percent:0;mso-width-relative:margin;mso-height-relative:margin;v-text-anchor:top" o:gfxdata="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" filled="f" stroked="f">
                 <v:textbox>
                   <w:txbxContent>
                     <w:p>
@@ -4491,73 +4633,19 @@
         </mc:AlternateContent>
       </w:r>
       <w:r>
-        <w:drawing>
-          <wp:anchor distT="0" distB="0" distL="114300" distR="114300" simplePos="0" relativeHeight="251722752" behindDoc="1" locked="0" layoutInCell="1" allowOverlap="1" wp14:anchorId="46A8FA02" wp14:editId="0AC86CD1">
-            <wp:simplePos x="0" y="0"/>
-            <wp:positionH relativeFrom="column">
-              <wp:posOffset>-800100</wp:posOffset>
-            </wp:positionH>
-            <wp:positionV relativeFrom="paragraph">
-              <wp:posOffset>-114300</wp:posOffset>
-            </wp:positionV>
-            <wp:extent cx="1028700" cy="1028700"/>
-            <wp:effectExtent l="0" t="0" r="12700" b="12700"/>
-            <wp:wrapTopAndBottom/>
-            <wp:docPr id="2125" name="biopic.jpg"/>
-            <wp:cNvGraphicFramePr>
-              <a:graphicFrameLocks xmlns:a="http://schemas.openxmlformats.org/drawingml/2006/main" noChangeAspect="1"/>
-            </wp:cNvGraphicFramePr>
-            <a:graphic xmlns:a="http://schemas.openxmlformats.org/drawingml/2006/main">
-              <a:graphicData uri="http://schemas.openxmlformats.org/drawingml/2006/picture">
-                <pic:pic xmlns:pic="http://schemas.openxmlformats.org/drawingml/2006/picture">
-                  <pic:nvPicPr>
-                    <pic:cNvPr id="0" name="biopic.jpg"/>
-                    <pic:cNvPicPr/>
-                  </pic:nvPicPr>
-                  <pic:blipFill>
-                    <a:blip r:embed="rId18" r:link="rId19">
-                      <a:extLst>
-                        <a:ext uri="{28A0092B-C50C-407E-A947-70E740481C1C}">
-                          <a14:useLocalDpi xmlns:a14="http://schemas.microsoft.com/office/drawing/2010/main" val="0"/>
-                        </a:ext>
-                      </a:extLst>
-                    </a:blip>
-                    <a:stretch>
-                      <a:fillRect/>
-                    </a:stretch>
-                  </pic:blipFill>
-                  <pic:spPr>
-                    <a:xfrm>
-                      <a:off x="0" y="0"/>
-                      <a:ext cx="1028700" cy="1028700"/>
-                    </a:xfrm>
-                    <a:prstGeom prst="rect">
-                      <a:avLst/>
-                    </a:prstGeom>
-                  </pic:spPr>
-                </pic:pic>
-              </a:graphicData>
-            </a:graphic>
-            <wp14:sizeRelH relativeFrom="page">
-              <wp14:pctWidth>0</wp14:pctWidth>
-            </wp14:sizeRelH>
-            <wp14:sizeRelV relativeFrom="page">
-              <wp14:pctHeight>0</wp14:pctHeight>
-            </wp14:sizeRelV>
-          </wp:anchor>
-        </w:drawing>
-      </w:r>
-      <w:r>
+        <w:rPr>
+          <w:noProof/>
+        </w:rPr>
         <mc:AlternateContent>
           <mc:Choice Requires="wps">
             <w:drawing>
-              <wp:anchor distT="0" distB="0" distL="114300" distR="114300" simplePos="0" relativeHeight="251721728" behindDoc="1" locked="0" layoutInCell="1" allowOverlap="1" wp14:anchorId="221BD91F" wp14:editId="30FBE700">
+              <wp:anchor distT="0" distB="0" distL="114300" distR="114300" simplePos="0" relativeHeight="251721728" behindDoc="1" locked="0" layoutInCell="1" allowOverlap="1" wp14:anchorId="221BD91F" wp14:editId="57F187E9">
                 <wp:simplePos x="0" y="0"/>
                 <wp:positionH relativeFrom="column">
                   <wp:posOffset>-1143000</wp:posOffset>
                 </wp:positionH>
                 <wp:positionV relativeFrom="paragraph">
-                  <wp:posOffset>-342900</wp:posOffset>
+                  <wp:posOffset>-693420</wp:posOffset>
                 </wp:positionV>
                 <wp:extent cx="7772400" cy="1028700"/>
                 <wp:effectExtent l="0" t="0" r="25400" b="38100"/>
@@ -4620,341 +4708,314 @@
           </mc:Choice>
           <mc:Fallback>
             <w:pict>
-              <v:rect id="Rectangle 2123" o:spid="_x0000_s1026" style="position:absolute;margin-left:-89.95pt;margin-top:-26.95pt;width:612pt;height:81pt;z-index:-251594752;visibility:visible;mso-wrap-style:square;mso-width-percent:0;mso-height-percent:0;mso-wrap-distance-left:9pt;mso-wrap-distance-top:0;mso-wrap-distance-right:9pt;mso-wrap-distance-bottom:0;mso-position-horizontal:absolute;mso-position-horizontal-relative:text;mso-position-vertical:absolute;mso-position-vertical-relative:text;mso-width-percent:0;mso-height-percent:0;mso-width-relative:margin;mso-height-relative:margin;v-text-anchor:middle" o:gfxdata="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" fillcolor="#4a4a49" strokecolor="#4a4a49" strokeweight="1pt">
+              <v:rect id="Rectangle 2123" o:spid="_x0000_s1026" style="position:absolute;margin-left:-89.95pt;margin-top:-54.55pt;width:612pt;height:81pt;z-index:-251594752;visibility:visible;mso-wrap-style:square;mso-width-percent:0;mso-height-percent:0;mso-wrap-distance-left:9pt;mso-wrap-distance-top:0;mso-wrap-distance-right:9pt;mso-wrap-distance-bottom:0;mso-position-horizontal:absolute;mso-position-horizontal-relative:text;mso-position-vertical:absolute;mso-position-vertical-relative:text;mso-width-percent:0;mso-height-percent:0;mso-width-relative:margin;mso-height-relative:margin;v-text-anchor:middle" o:gfxdata="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" fillcolor="#4a4a49" strokecolor="#4a4a49" strokeweight="1pt">
                 <w10:wrap type="topAndBottom"/>
               </v:rect>
             </w:pict>
           </mc:Fallback>
         </mc:AlternateContent>
       </w:r>
-      <w:r>
+    </w:p>
+    <w:p>
+      <w:r>
+        <w:t>Ed has extensive experience in matters involving trade secret,</w:t>
+      </w:r>
+    </w:p>
+    <w:p>
+      <w:proofErr w:type="gramStart"/>
+      <w:r>
+        <w:t>non</w:t>
+      </w:r>
+      <w:proofErr w:type="gramEnd"/>
+      <w:r>
+        <w:t>-compete and restrictive covenant related issues, and has</w:t>
+      </w:r>
+      <w:r>
+        <w:t xml:space="preserve"> </w:t>
+      </w:r>
+      <w:r>
+        <w:t>handled dozens of evidentiary hearings in federal and state</w:t>
+      </w:r>
+    </w:p>
+    <w:p>
+      <w:proofErr w:type="gramStart"/>
+      <w:r>
+        <w:t>courts</w:t>
+      </w:r>
+      <w:proofErr w:type="gramEnd"/>
+      <w:r>
+        <w:t xml:space="preserve"> in connection with such disputes. He has also defended employers in discrimination, harassment, medical leave, wage and hour and other complex litigation matters in state court, federal court, and arbitration proceedings. Ed</w:t>
+      </w:r>
+    </w:p>
+    <w:p>
+      <w:proofErr w:type="gramStart"/>
+      <w:r>
+        <w:t>employment</w:t>
+      </w:r>
+      <w:proofErr w:type="gramEnd"/>
+      <w:r>
+        <w:t xml:space="preserve"> issues that arise on a day to day basis and reviews employment and restrictive covenant agreements.</w:t>
+      </w:r>
+    </w:p>
+    <w:p/>
+    <w:p>
+      <w:r>
+        <w:t>Ed served on the Tampa Connection Board of Directors and was the President of the Tampa Gator Club. He is also a Leadership Tampa Bay Alumnus.</w:t>
+      </w:r>
+    </w:p>
+    <w:p/>
+    <w:p/>
+    <w:p>
+      <w:pPr>
+        <w:pStyle w:val="Bioheader"/>
+      </w:pPr>
+      <w:r>
+        <w:t>Representative Experience</w:t>
+      </w:r>
+    </w:p>
+    <w:p/>
+    <w:p>
+      <w:pPr>
+        <w:pStyle w:val="ListParagraph"/>
+        <w:numPr>
+          <w:ilvl w:val="0"/>
+          <w:numId w:val="4"/>
+        </w:numPr>
+      </w:pPr>
+      <w:r>
+        <w:t>Prosecuted numerous restrictive covenant and trade secret cases on behalf of publicly traded and private companies.</w:t>
+      </w:r>
+    </w:p>
+    <w:p>
+      <w:pPr>
+        <w:pStyle w:val="ListParagraph"/>
+        <w:numPr>
+          <w:ilvl w:val="0"/>
+          <w:numId w:val="4"/>
+        </w:numPr>
+      </w:pPr>
+      <w:r>
+        <w:t xml:space="preserve">Defend publicly traded and </w:t>
+      </w:r>
+      <w:bookmarkStart w:id="0" w:name="_GoBack"/>
+      <w:bookmarkEnd w:id="0"/>
+      <w:r>
+        <w:t>private companies.</w:t>
+      </w:r>
+    </w:p>
+    <w:p>
+      <w:pPr>
+        <w:pStyle w:val="ListParagraph"/>
+        <w:numPr>
+          <w:ilvl w:val="0"/>
+          <w:numId w:val="4"/>
+        </w:numPr>
+      </w:pPr>
+      <w:r>
+        <w:rPr>
+          <w:i/>
+        </w:rPr>
+        <w:t>Per Florida Bar rules, information on litigation and other legal successes has not been disclosed but is available upon request.</w:t>
+      </w:r>
+    </w:p>
+    <w:p/>
+    <w:p>
+      <w:pPr>
+        <w:pStyle w:val="Bioheader"/>
+      </w:pPr>
+      <w:r>
+        <w:t>Honors &amp; Awards</w:t>
+      </w:r>
+    </w:p>
+    <w:p/>
+    <w:p>
+      <w:pPr>
+        <w:pStyle w:val="ListParagraph"/>
+        <w:numPr>
+          <w:ilvl w:val="0"/>
+          <w:numId w:val="6"/>
+        </w:numPr>
+      </w:pPr>
+      <w:r>
+        <w:t>AV® Preeminent Peer Review Rated by Martindale Hubbell.</w:t>
+      </w:r>
+    </w:p>
+    <w:p>
+      <w:pPr>
+        <w:pStyle w:val="ListParagraph"/>
+        <w:numPr>
+          <w:ilvl w:val="0"/>
+          <w:numId w:val="6"/>
+        </w:numPr>
+      </w:pPr>
+      <w:r>
+        <w:rPr>
+          <w:i/>
+        </w:rPr>
+        <w:t xml:space="preserve">Florida Trend </w:t>
+      </w:r>
+      <w:r>
+        <w:t>magazine, “Legal Elite” (2007, 2009, 2012, 2012, 2013, 2015)</w:t>
+      </w:r>
+    </w:p>
+    <w:p>
+      <w:pPr>
+        <w:pStyle w:val="ListParagraph"/>
+        <w:numPr>
+          <w:ilvl w:val="0"/>
+          <w:numId w:val="6"/>
+        </w:numPr>
+      </w:pPr>
+      <w:r>
+        <w:t xml:space="preserve">“Florida Super Lawyers,” </w:t>
+      </w:r>
+      <w:r>
+        <w:rPr>
+          <w:i/>
+        </w:rPr>
+        <w:t xml:space="preserve">Super Lawyers </w:t>
+      </w:r>
+      <w:r>
+        <w:t>magazine.</w:t>
+      </w:r>
+    </w:p>
+    <w:p/>
+    <w:p>
+      <w:pPr>
+        <w:pStyle w:val="Bioheader"/>
+      </w:pPr>
+      <w:r>
+        <w:t>Memberships</w:t>
+      </w:r>
+    </w:p>
+    <w:p/>
+    <w:p>
+      <w:pPr>
+        <w:pStyle w:val="ListParagraph"/>
+        <w:numPr>
+          <w:ilvl w:val="0"/>
+          <w:numId w:val="7"/>
+        </w:numPr>
+      </w:pPr>
+      <w:r>
+        <w:t>Hillsborough County Grievance Committee 2006-2009</w:t>
+      </w:r>
+    </w:p>
+    <w:p>
+      <w:pPr>
+        <w:pStyle w:val="ListParagraph"/>
+        <w:numPr>
+          <w:ilvl w:val="0"/>
+          <w:numId w:val="7"/>
+        </w:numPr>
+      </w:pPr>
+      <w:r>
+        <w:t>Hillsborough County Bar Association Board of Directors, Young Lawyers Division, 2001-2002</w:t>
+      </w:r>
+    </w:p>
+    <w:p>
+      <w:pPr>
+        <w:pStyle w:val="ListParagraph"/>
+        <w:numPr>
+          <w:ilvl w:val="0"/>
+          <w:numId w:val="7"/>
+        </w:numPr>
+      </w:pPr>
+      <w:r>
+        <w:t>Federal Bar Association</w:t>
+      </w:r>
+    </w:p>
+    <w:p>
+      <w:pPr>
+        <w:pStyle w:val="ListParagraph"/>
+        <w:numPr>
+          <w:ilvl w:val="0"/>
+          <w:numId w:val="7"/>
+        </w:numPr>
+      </w:pPr>
+      <w:r>
+        <w:t>American Bar Association</w:t>
+      </w:r>
+    </w:p>
+    <w:p/>
+    <w:p>
+      <w:pPr>
+        <w:pStyle w:val="Bioheader"/>
+      </w:pPr>
+      <w:r>
+        <w:rPr>
+          <w:noProof/>
+        </w:rPr>
+        <w:drawing>
+          <wp:anchor distT="0" distB="0" distL="114300" distR="114300" simplePos="0" relativeHeight="251727872" behindDoc="1" locked="0" layoutInCell="1" allowOverlap="1" wp14:anchorId="307B6494" wp14:editId="5A289F2B">
+            <wp:simplePos x="0" y="0"/>
+            <wp:positionH relativeFrom="column">
+              <wp:posOffset>-647700</wp:posOffset>
+            </wp:positionH>
+            <wp:positionV relativeFrom="paragraph">
+              <wp:posOffset>-114300</wp:posOffset>
+            </wp:positionV>
+            <wp:extent cx="1028700" cy="1028700"/>
+            <wp:effectExtent l="0" t="0" r="12700" b="12700"/>
+            <wp:wrapTopAndBottom/>
+            <wp:docPr id="2133" name="biopic.jpg"/>
+            <wp:cNvGraphicFramePr>
+              <a:graphicFrameLocks xmlns:a="http://schemas.openxmlformats.org/drawingml/2006/main" noChangeAspect="1"/>
+            </wp:cNvGraphicFramePr>
+            <a:graphic xmlns:a="http://schemas.openxmlformats.org/drawingml/2006/main">
+              <a:graphicData uri="http://schemas.openxmlformats.org/drawingml/2006/picture">
+                <pic:pic xmlns:pic="http://schemas.openxmlformats.org/drawingml/2006/picture">
+                  <pic:nvPicPr>
+                    <pic:cNvPr id="0" name="biopic.jpg"/>
+                    <pic:cNvPicPr/>
+                  </pic:nvPicPr>
+                  <pic:blipFill>
+                    <a:blip r:embed="rId18" r:link="rId19">
+                      <a:extLst>
+                        <a:ext uri="{28A0092B-C50C-407E-A947-70E740481C1C}">
+                          <a14:useLocalDpi xmlns:a14="http://schemas.microsoft.com/office/drawing/2010/main" val="0"/>
+                        </a:ext>
+                      </a:extLst>
+                    </a:blip>
+                    <a:stretch>
+                      <a:fillRect/>
+                    </a:stretch>
+                  </pic:blipFill>
+                  <pic:spPr>
+                    <a:xfrm>
+                      <a:off x="0" y="0"/>
+                      <a:ext cx="1028700" cy="1028700"/>
+                    </a:xfrm>
+                    <a:prstGeom prst="rect">
+                      <a:avLst/>
+                    </a:prstGeom>
+                  </pic:spPr>
+                </pic:pic>
+              </a:graphicData>
+            </a:graphic>
+            <wp14:sizeRelH relativeFrom="page">
+              <wp14:pctWidth>0</wp14:pctWidth>
+            </wp14:sizeRelH>
+            <wp14:sizeRelV relativeFrom="page">
+              <wp14:pctHeight>0</wp14:pctHeight>
+            </wp14:sizeRelV>
+          </wp:anchor>
+        </w:drawing>
+      </w:r>
+      <w:r>
+        <w:rPr>
+          <w:noProof/>
+        </w:rPr>
         <mc:AlternateContent>
           <mc:Choice Requires="wps">
             <w:drawing>
-              <wp:anchor distT="0" distB="0" distL="114300" distR="114300" simplePos="0" relativeHeight="251720704" behindDoc="1" locked="0" layoutInCell="1" allowOverlap="1" wp14:anchorId="48A5209B" wp14:editId="44322A3F">
+              <wp:anchor distT="0" distB="0" distL="114300" distR="114300" simplePos="0" relativeHeight="251725824" behindDoc="1" locked="0" layoutInCell="1" allowOverlap="1" wp14:anchorId="238F139D" wp14:editId="394D00E8">
                 <wp:simplePos x="0" y="0"/>
                 <wp:positionH relativeFrom="column">
                   <wp:posOffset>-1143000</wp:posOffset>
                 </wp:positionH>
                 <wp:positionV relativeFrom="paragraph">
-                  <wp:posOffset>685800</wp:posOffset>
-                </wp:positionV>
-                <wp:extent cx="7772400" cy="45085"/>
-                <wp:effectExtent l="0" t="0" r="0" b="5715"/>
-                <wp:wrapNone/>
-                <wp:docPr id="2122" name="Rectangle 2122"/>
-                <wp:cNvGraphicFramePr/>
-                <a:graphic xmlns:a="http://schemas.openxmlformats.org/drawingml/2006/main">
-                  <a:graphicData uri="http://schemas.microsoft.com/office/word/2010/wordprocessingShape">
-                    <wps:wsp>
-                      <wps:cNvSpPr/>
-                      <wps:spPr>
-                        <a:xfrm flipV="1">
-                          <a:off x="0" y="0"/>
-                          <a:ext cx="7772400" cy="45085"/>
-                        </a:xfrm>
-                        <a:prstGeom prst="rect">
-                          <a:avLst/>
-                        </a:prstGeom>
-                        <a:solidFill>
-                          <a:srgbClr val="FF0000"/>
-                        </a:solidFill>
-                        <a:ln>
-                          <a:noFill/>
-                        </a:ln>
-                        <a:effectLst/>
-                      </wps:spPr>
-                      <wps:style>
-                        <a:lnRef idx="1">
-                          <a:schemeClr val="accent1"/>
-                        </a:lnRef>
-                        <a:fillRef idx="3">
-                          <a:schemeClr val="accent1"/>
-                        </a:fillRef>
-                        <a:effectRef idx="2">
-                          <a:schemeClr val="accent1"/>
-                        </a:effectRef>
-                        <a:fontRef idx="minor">
-                          <a:schemeClr val="lt1"/>
-                        </a:fontRef>
-                      </wps:style>
-                      <wps:bodyPr rot="0" spcFirstLastPara="0" vertOverflow="overflow" horzOverflow="overflow" vert="horz" wrap="square" lIns="91440" tIns="45720" rIns="91440" bIns="45720" numCol="1" spcCol="0" rtlCol="0" fromWordArt="0" anchor="ctr" anchorCtr="0" forceAA="0" compatLnSpc="1">
-                        <a:prstTxWarp prst="textNoShape">
-                          <a:avLst/>
-                        </a:prstTxWarp>
-                        <a:noAutofit/>
-                      </wps:bodyPr>
-                    </wps:wsp>
-                  </a:graphicData>
-                </a:graphic>
-                <wp14:sizeRelH relativeFrom="margin">
-                  <wp14:pctWidth>0</wp14:pctWidth>
-                </wp14:sizeRelH>
-                <wp14:sizeRelV relativeFrom="margin">
-                  <wp14:pctHeight>0</wp14:pctHeight>
-                </wp14:sizeRelV>
-              </wp:anchor>
-            </w:drawing>
-          </mc:Choice>
-          <mc:Fallback>
-            <w:pict>
-              <v:rect id="Rectangle 2122" o:spid="_x0000_s1026" style="position:absolute;margin-left:-89.95pt;margin-top:54pt;width:612pt;height:3.55pt;flip:y;z-index:-251595776;visibility:visible;mso-wrap-style:square;mso-width-percent:0;mso-height-percent:0;mso-wrap-distance-left:9pt;mso-wrap-distance-top:0;mso-wrap-distance-right:9pt;mso-wrap-distance-bottom:0;mso-position-horizontal:absolute;mso-position-horizontal-relative:text;mso-position-vertical:absolute;mso-position-vertical-relative:text;mso-width-percent:0;mso-height-percent:0;mso-width-relative:margin;mso-height-relative:margin;v-text-anchor:middle" o:gfxdata="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" fillcolor="red" stroked="f" strokeweight="1pt"/>
-            </w:pict>
-          </mc:Fallback>
-        </mc:AlternateContent>
-      </w:r>
-      <w:proofErr w:type="gramStart"/>
-      <w:r>
-        <w:t>non</w:t>
-      </w:r>
-      <w:proofErr w:type="gramEnd"/>
-      <w:r>
-        <w:t>-compete and restrictive covenant related issues, and has</w:t>
-      </w:r>
-      <w:r>
-        <w:t xml:space="preserve"> </w:t>
-      </w:r>
-      <w:r>
-        <w:t>handled dozens of evidentiary hearings in federal and state</w:t>
-      </w:r>
-    </w:p>
-    <w:p>
-      <w:proofErr w:type="gramStart"/>
-      <w:r>
-        <w:t>courts</w:t>
-      </w:r>
-      <w:proofErr w:type="gramEnd"/>
-      <w:r>
-        <w:t xml:space="preserve"> in connection with such disputes. He has also defended employers in discrimination, harassment, medical leave, wage and hour and other complex litigation matters in state court, federal court, and arbitration proceedings. Ed</w:t>
-      </w:r>
-    </w:p>
-    <w:p>
-      <w:proofErr w:type="gramStart"/>
-      <w:r>
-        <w:t>employment</w:t>
-      </w:r>
-      <w:proofErr w:type="gramEnd"/>
-      <w:r>
-        <w:t xml:space="preserve"> issues that arise on a day to day basis and reviews employment and restrictive covenant agreements.</w:t>
-      </w:r>
-    </w:p>
-    <w:p/>
-    <w:p>
-      <w:r>
-        <w:t>Ed served on the Tampa Connection Board of Directors and was the President of the Tampa Gator Club. He is also a Leadership Tampa Bay Alumnus.</w:t>
-      </w:r>
-    </w:p>
-    <w:p/>
-    <w:p/>
-    <w:p>
-      <w:pPr>
-        <w:pStyle w:val="Bioheader"/>
-      </w:pPr>
-      <w:r>
-        <w:t>Representative Experience</w:t>
-      </w:r>
-    </w:p>
-    <w:p/>
-    <w:p>
-      <w:pPr>
-        <w:pStyle w:val="ListParagraph"/>
-        <w:numPr>
-          <w:ilvl w:val="0"/>
-          <w:numId w:val="4"/>
-        </w:numPr>
-      </w:pPr>
-      <w:r>
-        <w:t>Prosecuted numerous restrictive covenant and trade secret cases on behalf of publicly traded and private companies.</w:t>
-      </w:r>
-    </w:p>
-    <w:p>
-      <w:pPr>
-        <w:pStyle w:val="ListParagraph"/>
-        <w:numPr>
-          <w:ilvl w:val="0"/>
-          <w:numId w:val="4"/>
-        </w:numPr>
-      </w:pPr>
-      <w:r>
-        <w:t>Defend publicly traded and private companies.</w:t>
-      </w:r>
-    </w:p>
-    <w:p>
-      <w:pPr>
-        <w:pStyle w:val="ListParagraph"/>
-        <w:numPr>
-          <w:ilvl w:val="0"/>
-          <w:numId w:val="4"/>
-        </w:numPr>
-      </w:pPr>
-      <w:r>
-        <w:rPr>
-          <w:i/>
-        </w:rPr>
-        <w:t>Per Florida Bar rules, information on litigation and other legal successes has not been disclosed but is available upon request.</w:t>
-      </w:r>
-    </w:p>
-    <w:p/>
-    <w:p>
-      <w:pPr>
-        <w:pStyle w:val="Bioheader"/>
-      </w:pPr>
-      <w:r>
-        <w:t>Honors &amp; Awards</w:t>
-      </w:r>
-    </w:p>
-    <w:p/>
-    <w:p>
-      <w:pPr>
-        <w:pStyle w:val="ListParagraph"/>
-        <w:numPr>
-          <w:ilvl w:val="0"/>
-          <w:numId w:val="6"/>
-        </w:numPr>
-      </w:pPr>
-      <w:r>
-        <w:t>AV® Preeminent Peer Review Rated by Martindale Hubbell.</w:t>
-      </w:r>
-    </w:p>
-    <w:p>
-      <w:pPr>
-        <w:pStyle w:val="ListParagraph"/>
-        <w:numPr>
-          <w:ilvl w:val="0"/>
-          <w:numId w:val="6"/>
-        </w:numPr>
-      </w:pPr>
-      <w:r>
-        <w:rPr>
-          <w:i/>
-        </w:rPr>
-        <w:t xml:space="preserve">Florida Trend </w:t>
-      </w:r>
-      <w:r>
-        <w:t>magazine, “Legal Elite” (2007, 2009, 2012, 2012, 2013, 2015)</w:t>
-      </w:r>
-    </w:p>
-    <w:p>
-      <w:pPr>
-        <w:pStyle w:val="ListParagraph"/>
-        <w:numPr>
-          <w:ilvl w:val="0"/>
-          <w:numId w:val="6"/>
-        </w:numPr>
-      </w:pPr>
-      <w:r>
-        <w:t xml:space="preserve">“Florida Super Lawyers,” </w:t>
-      </w:r>
-      <w:r>
-        <w:rPr>
-          <w:i/>
-        </w:rPr>
-        <w:t xml:space="preserve">Super Lawyers </w:t>
-      </w:r>
-      <w:r>
-        <w:t>magazine.</w:t>
-      </w:r>
-    </w:p>
-    <w:p/>
-    <w:p>
-      <w:pPr>
-        <w:pStyle w:val="Bioheader"/>
-      </w:pPr>
-      <w:r>
-        <w:t>Memberships</w:t>
-      </w:r>
-    </w:p>
-    <w:p/>
-    <w:p>
-      <w:pPr>
-        <w:pStyle w:val="ListParagraph"/>
-        <w:numPr>
-          <w:ilvl w:val="0"/>
-          <w:numId w:val="7"/>
-        </w:numPr>
-      </w:pPr>
-      <w:r>
-        <w:t>Hillsborough County Grievance Committee 2006-2009</w:t>
-      </w:r>
-    </w:p>
-    <w:p>
-      <w:pPr>
-        <w:pStyle w:val="ListParagraph"/>
-        <w:numPr>
-          <w:ilvl w:val="0"/>
-          <w:numId w:val="7"/>
-        </w:numPr>
-      </w:pPr>
-      <w:r>
-        <w:t>Hillsborough County Bar Association Board of Directors, Young Lawyers Division, 2001-2002</w:t>
-      </w:r>
-    </w:p>
-    <w:p>
-      <w:pPr>
-        <w:pStyle w:val="ListParagraph"/>
-        <w:numPr>
-          <w:ilvl w:val="0"/>
-          <w:numId w:val="7"/>
-        </w:numPr>
-      </w:pPr>
-      <w:r>
-        <w:t>Federal Bar Association</w:t>
-      </w:r>
-    </w:p>
-    <w:p>
-      <w:pPr>
-        <w:pStyle w:val="ListParagraph"/>
-        <w:numPr>
-          <w:ilvl w:val="0"/>
-          <w:numId w:val="7"/>
-        </w:numPr>
-      </w:pPr>
-      <w:r>
-        <w:t>American Bar Association</w:t>
-      </w:r>
-    </w:p>
-    <w:p/>
-    <w:p>
-      <w:pPr>
-        <w:pStyle w:val="Bioheader"/>
-      </w:pPr>
-      <w:r>
-        <w:t>Events &amp; Presentations</w:t>
-      </w:r>
-    </w:p>
-    <w:p/>
-    <w:p>
-      <w:pPr>
-        <w:pStyle w:val="ListParagraph"/>
-        <w:numPr>
-          <w:ilvl w:val="0"/>
-          <w:numId w:val="8"/>
-        </w:numPr>
-      </w:pPr>
-      <w:r>
-        <w:t>May 04, 2016 – “Labor &amp; Employment Law Update – Recent Developments and Planning for Expected Changes” – Complimentary Breakfast Briefing – Tampa, FL</w:t>
-      </w:r>
-    </w:p>
-    <w:p>
-      <w:pPr>
-        <w:pStyle w:val="ListParagraph"/>
-        <w:numPr>
-          <w:ilvl w:val="0"/>
-          <w:numId w:val="8"/>
-        </w:numPr>
-      </w:pPr>
-      <w:bookmarkStart w:id="0" w:name="_GoBack"/>
-      <w:r>
-        <mc:AlternateContent>
-          <mc:Choice Requires="wps">
-            <w:drawing>
-              <wp:anchor distT="0" distB="0" distL="114300" distR="114300" simplePos="0" relativeHeight="251725824" behindDoc="1" locked="0" layoutInCell="1" allowOverlap="1" wp14:anchorId="238F139D" wp14:editId="57A2C69E">
-                <wp:simplePos x="0" y="0"/>
-                <wp:positionH relativeFrom="column">
-                  <wp:posOffset>-1143000</wp:posOffset>
-                </wp:positionH>
-                <wp:positionV relativeFrom="paragraph">
-                  <wp:posOffset>628650</wp:posOffset>
+                  <wp:posOffset>685165</wp:posOffset>
                 </wp:positionV>
                 <wp:extent cx="7772400" cy="45085"/>
                 <wp:effectExtent l="0" t="0" r="0" b="5715"/>
@@ -5015,160 +5076,25 @@
           </mc:Choice>
           <mc:Fallback>
             <w:pict>
-              <v:rect id="Rectangle 2130" o:spid="_x0000_s1026" style="position:absolute;margin-left:-89.95pt;margin-top:49.5pt;width:612pt;height:3.55pt;flip:y;z-index:-251590656;visibility:visible;mso-wrap-style:square;mso-width-percent:0;mso-height-percent:0;mso-wrap-distance-left:9pt;mso-wrap-distance-top:0;mso-wrap-distance-right:9pt;mso-wrap-distance-bottom:0;mso-position-horizontal:absolute;mso-position-horizontal-relative:text;mso-position-vertical:absolute;mso-position-vertical-relative:text;mso-width-percent:0;mso-height-percent:0;mso-width-relative:margin;mso-height-relative:margin;v-text-anchor:middle" o:gfxdata="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" fillcolor="red" stroked="f" strokeweight="1pt"/>
+              <v:rect id="Rectangle 2130" o:spid="_x0000_s1026" style="position:absolute;margin-left:-89.95pt;margin-top:53.95pt;width:612pt;height:3.55pt;flip:y;z-index:-251590656;visibility:visible;mso-wrap-style:square;mso-width-percent:0;mso-height-percent:0;mso-wrap-distance-left:9pt;mso-wrap-distance-top:0;mso-wrap-distance-right:9pt;mso-wrap-distance-bottom:0;mso-position-horizontal:absolute;mso-position-horizontal-relative:text;mso-position-vertical:absolute;mso-position-vertical-relative:text;mso-width-percent:0;mso-height-percent:0;mso-width-relative:margin;mso-height-relative:margin;v-text-anchor:middle" o:gfxdata="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" fillcolor="red" stroked="f" strokeweight="1pt"/>
             </w:pict>
           </mc:Fallback>
         </mc:AlternateContent>
       </w:r>
-      <w:bookmarkEnd w:id="0"/>
-      <w:r>
+      <w:r>
+        <w:rPr>
+          <w:noProof/>
+        </w:rPr>
         <mc:AlternateContent>
           <mc:Choice Requires="wps">
             <w:drawing>
-              <wp:anchor distT="0" distB="0" distL="114300" distR="114300" simplePos="0" relativeHeight="251726848" behindDoc="1" locked="0" layoutInCell="1" allowOverlap="1" wp14:anchorId="1636173B" wp14:editId="6978751D">
-                <wp:simplePos x="0" y="0"/>
-                <wp:positionH relativeFrom="column">
-                  <wp:posOffset>-1143000</wp:posOffset>
-                </wp:positionH>
-                <wp:positionV relativeFrom="paragraph">
-                  <wp:posOffset>-400050</wp:posOffset>
-                </wp:positionV>
-                <wp:extent cx="7772400" cy="1028700"/>
-                <wp:effectExtent l="0" t="0" r="25400" b="38100"/>
-                <wp:wrapTopAndBottom/>
-                <wp:docPr id="2131" name="Rectangle 2131"/>
-                <wp:cNvGraphicFramePr/>
-                <a:graphic xmlns:a="http://schemas.openxmlformats.org/drawingml/2006/main">
-                  <a:graphicData uri="http://schemas.microsoft.com/office/word/2010/wordprocessingShape">
-                    <wps:wsp>
-                      <wps:cNvSpPr/>
-                      <wps:spPr>
-                        <a:xfrm>
-                          <a:off x="0" y="0"/>
-                          <a:ext cx="7772400" cy="1028700"/>
-                        </a:xfrm>
-                        <a:prstGeom prst="rect">
-                          <a:avLst/>
-                        </a:prstGeom>
-                        <a:solidFill>
-                          <a:srgbClr val="4A4A49"/>
-                        </a:solidFill>
-                        <a:ln>
-                          <a:solidFill>
-                            <a:srgbClr val="4A4A49"/>
-                          </a:solidFill>
-                        </a:ln>
-                        <a:effectLst/>
-                      </wps:spPr>
-                      <wps:style>
-                        <a:lnRef idx="1">
-                          <a:schemeClr val="accent1"/>
-                        </a:lnRef>
-                        <a:fillRef idx="3">
-                          <a:schemeClr val="accent1"/>
-                        </a:fillRef>
-                        <a:effectRef idx="2">
-                          <a:schemeClr val="accent1"/>
-                        </a:effectRef>
-                        <a:fontRef idx="minor">
-                          <a:schemeClr val="lt1"/>
-                        </a:fontRef>
-                      </wps:style>
-                      <wps:bodyPr rot="0" spcFirstLastPara="0" vertOverflow="overflow" horzOverflow="overflow" vert="horz" wrap="square" lIns="91440" tIns="45720" rIns="91440" bIns="45720" numCol="1" spcCol="0" rtlCol="0" fromWordArt="0" anchor="ctr" anchorCtr="0" forceAA="0" compatLnSpc="1">
-                        <a:prstTxWarp prst="textNoShape">
-                          <a:avLst/>
-                        </a:prstTxWarp>
-                        <a:noAutofit/>
-                      </wps:bodyPr>
-                    </wps:wsp>
-                  </a:graphicData>
-                </a:graphic>
-                <wp14:sizeRelH relativeFrom="margin">
-                  <wp14:pctWidth>0</wp14:pctWidth>
-                </wp14:sizeRelH>
-                <wp14:sizeRelV relativeFrom="margin">
-                  <wp14:pctHeight>0</wp14:pctHeight>
-                </wp14:sizeRelV>
-              </wp:anchor>
-            </w:drawing>
-          </mc:Choice>
-          <mc:Fallback>
-            <w:pict>
-              <v:rect id="Rectangle 2131" o:spid="_x0000_s1026" style="position:absolute;margin-left:-89.95pt;margin-top:-31.45pt;width:612pt;height:81pt;z-index:-251589632;visibility:visible;mso-wrap-style:square;mso-width-percent:0;mso-height-percent:0;mso-wrap-distance-left:9pt;mso-wrap-distance-top:0;mso-wrap-distance-right:9pt;mso-wrap-distance-bottom:0;mso-position-horizontal:absolute;mso-position-horizontal-relative:text;mso-position-vertical:absolute;mso-position-vertical-relative:text;mso-width-percent:0;mso-height-percent:0;mso-width-relative:margin;mso-height-relative:margin;v-text-anchor:middle" o:gfxdata="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" fillcolor="#4a4a49" strokecolor="#4a4a49" strokeweight="1pt">
-                <w10:wrap type="topAndBottom"/>
-              </v:rect>
-            </w:pict>
-          </mc:Fallback>
-        </mc:AlternateContent>
-      </w:r>
-      <w:r>
-        <w:drawing>
-          <wp:anchor distT="0" distB="0" distL="114300" distR="114300" simplePos="0" relativeHeight="251727872" behindDoc="1" locked="0" layoutInCell="1" allowOverlap="1" wp14:anchorId="307B6494" wp14:editId="5736B988">
-            <wp:simplePos x="0" y="0"/>
-            <wp:positionH relativeFrom="column">
-              <wp:posOffset>-647700</wp:posOffset>
-            </wp:positionH>
-            <wp:positionV relativeFrom="paragraph">
-              <wp:posOffset>-171450</wp:posOffset>
-            </wp:positionV>
-            <wp:extent cx="1028700" cy="1028700"/>
-            <wp:effectExtent l="0" t="0" r="12700" b="12700"/>
-            <wp:wrapTopAndBottom/>
-            <wp:docPr id="2133" name="biopic.jpg"/>
-            <wp:cNvGraphicFramePr>
-              <a:graphicFrameLocks xmlns:a="http://schemas.openxmlformats.org/drawingml/2006/main" noChangeAspect="1"/>
-            </wp:cNvGraphicFramePr>
-            <a:graphic xmlns:a="http://schemas.openxmlformats.org/drawingml/2006/main">
-              <a:graphicData uri="http://schemas.openxmlformats.org/drawingml/2006/picture">
-                <pic:pic xmlns:pic="http://schemas.openxmlformats.org/drawingml/2006/picture">
-                  <pic:nvPicPr>
-                    <pic:cNvPr id="0" name="biopic.jpg"/>
-                    <pic:cNvPicPr/>
-                  </pic:nvPicPr>
-                  <pic:blipFill>
-                    <a:blip r:embed="rId18" r:link="rId19">
-                      <a:extLst>
-                        <a:ext uri="{28A0092B-C50C-407E-A947-70E740481C1C}">
-                          <a14:useLocalDpi xmlns:a14="http://schemas.microsoft.com/office/drawing/2010/main" val="0"/>
-                        </a:ext>
-                      </a:extLst>
-                    </a:blip>
-                    <a:stretch>
-                      <a:fillRect/>
-                    </a:stretch>
-                  </pic:blipFill>
-                  <pic:spPr>
-                    <a:xfrm>
-                      <a:off x="0" y="0"/>
-                      <a:ext cx="1028700" cy="1028700"/>
-                    </a:xfrm>
-                    <a:prstGeom prst="rect">
-                      <a:avLst/>
-                    </a:prstGeom>
-                  </pic:spPr>
-                </pic:pic>
-              </a:graphicData>
-            </a:graphic>
-            <wp14:sizeRelH relativeFrom="page">
-              <wp14:pctWidth>0</wp14:pctWidth>
-            </wp14:sizeRelH>
-            <wp14:sizeRelV relativeFrom="page">
-              <wp14:pctHeight>0</wp14:pctHeight>
-            </wp14:sizeRelV>
-          </wp:anchor>
-        </w:drawing>
-      </w:r>
-      <w:r>
-        <mc:AlternateContent>
-          <mc:Choice Requires="wps">
-            <w:drawing>
-              <wp:anchor distT="0" distB="0" distL="114300" distR="114300" simplePos="0" relativeHeight="251728896" behindDoc="0" locked="0" layoutInCell="1" allowOverlap="1" wp14:anchorId="707A7105" wp14:editId="1E41A3D4">
+              <wp:anchor distT="0" distB="0" distL="114300" distR="114300" simplePos="0" relativeHeight="251728896" behindDoc="0" locked="0" layoutInCell="1" allowOverlap="1" wp14:anchorId="707A7105" wp14:editId="62640910">
                 <wp:simplePos x="0" y="0"/>
                 <wp:positionH relativeFrom="column">
                   <wp:posOffset>495300</wp:posOffset>
                 </wp:positionH>
                 <wp:positionV relativeFrom="paragraph">
-                  <wp:posOffset>-171450</wp:posOffset>
+                  <wp:posOffset>-114300</wp:posOffset>
                 </wp:positionV>
                 <wp:extent cx="2857500" cy="1371600"/>
                 <wp:effectExtent l="0" t="0" r="0" b="0"/>
@@ -5283,7 +5209,7 @@
           </mc:Choice>
           <mc:Fallback>
             <w:pict>
-              <v:shape id="Text Box 2132" o:spid="_x0000_s1038" type="#_x0000_t202" style="position:absolute;left:0;text-align:left;margin-left:39pt;margin-top:-13.45pt;width:225pt;height:108pt;z-index:251728896;visibility:visible;mso-wrap-style:square;mso-width-percent:0;mso-height-percent:0;mso-wrap-distance-left:9pt;mso-wrap-distance-top:0;mso-wrap-distance-right:9pt;mso-wrap-distance-bottom:0;mso-position-horizontal:absolute;mso-position-horizontal-relative:text;mso-position-vertical:absolute;mso-position-vertical-relative:text;mso-width-percent:0;mso-height-percent:0;mso-width-relative:margin;mso-height-relative:margin;v-text-anchor:top" o:gfxdata="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" filled="f" stroked="f">
+              <v:shape id="Text Box 2132" o:spid="_x0000_s1038" type="#_x0000_t202" style="position:absolute;margin-left:39pt;margin-top:-8.95pt;width:225pt;height:108pt;z-index:251728896;visibility:visible;mso-wrap-style:square;mso-width-percent:0;mso-height-percent:0;mso-wrap-distance-left:9pt;mso-wrap-distance-top:0;mso-wrap-distance-right:9pt;mso-wrap-distance-bottom:0;mso-position-horizontal:absolute;mso-position-horizontal-relative:text;mso-position-vertical:absolute;mso-position-vertical-relative:text;mso-width-percent:0;mso-height-percent:0;mso-width-relative:margin;mso-height-relative:margin;v-text-anchor:top" o:gfxdata="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" filled="f" stroked="f">
                 <v:textbox>
                   <w:txbxContent>
                     <w:p>
@@ -5342,6 +5268,114 @@
         </mc:AlternateContent>
       </w:r>
       <w:r>
+        <w:rPr>
+          <w:noProof/>
+        </w:rPr>
+        <mc:AlternateContent>
+          <mc:Choice Requires="wps">
+            <w:drawing>
+              <wp:anchor distT="0" distB="0" distL="114300" distR="114300" simplePos="0" relativeHeight="251726848" behindDoc="1" locked="0" layoutInCell="1" allowOverlap="1" wp14:anchorId="1636173B" wp14:editId="4B55459E">
+                <wp:simplePos x="0" y="0"/>
+                <wp:positionH relativeFrom="column">
+                  <wp:posOffset>-1143000</wp:posOffset>
+                </wp:positionH>
+                <wp:positionV relativeFrom="paragraph">
+                  <wp:posOffset>-342900</wp:posOffset>
+                </wp:positionV>
+                <wp:extent cx="7772400" cy="1028700"/>
+                <wp:effectExtent l="0" t="0" r="25400" b="38100"/>
+                <wp:wrapTopAndBottom/>
+                <wp:docPr id="2131" name="Rectangle 2131"/>
+                <wp:cNvGraphicFramePr/>
+                <a:graphic xmlns:a="http://schemas.openxmlformats.org/drawingml/2006/main">
+                  <a:graphicData uri="http://schemas.microsoft.com/office/word/2010/wordprocessingShape">
+                    <wps:wsp>
+                      <wps:cNvSpPr/>
+                      <wps:spPr>
+                        <a:xfrm>
+                          <a:off x="0" y="0"/>
+                          <a:ext cx="7772400" cy="1028700"/>
+                        </a:xfrm>
+                        <a:prstGeom prst="rect">
+                          <a:avLst/>
+                        </a:prstGeom>
+                        <a:solidFill>
+                          <a:srgbClr val="4A4A49"/>
+                        </a:solidFill>
+                        <a:ln>
+                          <a:solidFill>
+                            <a:srgbClr val="4A4A49"/>
+                          </a:solidFill>
+                        </a:ln>
+                        <a:effectLst/>
+                      </wps:spPr>
+                      <wps:style>
+                        <a:lnRef idx="1">
+                          <a:schemeClr val="accent1"/>
+                        </a:lnRef>
+                        <a:fillRef idx="3">
+                          <a:schemeClr val="accent1"/>
+                        </a:fillRef>
+                        <a:effectRef idx="2">
+                          <a:schemeClr val="accent1"/>
+                        </a:effectRef>
+                        <a:fontRef idx="minor">
+                          <a:schemeClr val="lt1"/>
+                        </a:fontRef>
+                      </wps:style>
+                      <wps:bodyPr rot="0" spcFirstLastPara="0" vertOverflow="overflow" horzOverflow="overflow" vert="horz" wrap="square" lIns="91440" tIns="45720" rIns="91440" bIns="45720" numCol="1" spcCol="0" rtlCol="0" fromWordArt="0" anchor="ctr" anchorCtr="0" forceAA="0" compatLnSpc="1">
+                        <a:prstTxWarp prst="textNoShape">
+                          <a:avLst/>
+                        </a:prstTxWarp>
+                        <a:noAutofit/>
+                      </wps:bodyPr>
+                    </wps:wsp>
+                  </a:graphicData>
+                </a:graphic>
+                <wp14:sizeRelH relativeFrom="margin">
+                  <wp14:pctWidth>0</wp14:pctWidth>
+                </wp14:sizeRelH>
+                <wp14:sizeRelV relativeFrom="margin">
+                  <wp14:pctHeight>0</wp14:pctHeight>
+                </wp14:sizeRelV>
+              </wp:anchor>
+            </w:drawing>
+          </mc:Choice>
+          <mc:Fallback>
+            <w:pict>
+              <v:rect id="Rectangle 2131" o:spid="_x0000_s1026" style="position:absolute;margin-left:-89.95pt;margin-top:-26.95pt;width:612pt;height:81pt;z-index:-251589632;visibility:visible;mso-wrap-style:square;mso-width-percent:0;mso-height-percent:0;mso-wrap-distance-left:9pt;mso-wrap-distance-top:0;mso-wrap-distance-right:9pt;mso-wrap-distance-bottom:0;mso-position-horizontal:absolute;mso-position-horizontal-relative:text;mso-position-vertical:absolute;mso-position-vertical-relative:text;mso-width-percent:0;mso-height-percent:0;mso-width-relative:margin;mso-height-relative:margin;v-text-anchor:middle" o:gfxdata="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" fillcolor="#4a4a49" strokecolor="#4a4a49" strokeweight="1pt">
+                <w10:wrap type="topAndBottom"/>
+              </v:rect>
+            </w:pict>
+          </mc:Fallback>
+        </mc:AlternateContent>
+      </w:r>
+      <w:r>
+        <w:t>Events &amp; Presentations</w:t>
+      </w:r>
+    </w:p>
+    <w:p/>
+    <w:p>
+      <w:pPr>
+        <w:pStyle w:val="ListParagraph"/>
+        <w:numPr>
+          <w:ilvl w:val="0"/>
+          <w:numId w:val="8"/>
+        </w:numPr>
+      </w:pPr>
+      <w:r>
+        <w:t>May 04, 2016 – “Labor &amp; Employment Law Update – Recent Developments and Planning for Expected Changes” – Complimentary Breakfast Briefing – Tampa, FL</w:t>
+      </w:r>
+    </w:p>
+    <w:p>
+      <w:pPr>
+        <w:pStyle w:val="ListParagraph"/>
+        <w:numPr>
+          <w:ilvl w:val="0"/>
+          <w:numId w:val="8"/>
+        </w:numPr>
+      </w:pPr>
+      <w:r>
         <w:t>February 18, 2016 – 2016 Labor and employment Law Update – Complimentary Seminar and Reception for Corporate Counsel</w:t>
       </w:r>
     </w:p>
@@ -5503,10 +5537,7 @@
       </w:r>
       <w:proofErr w:type="spellEnd"/>
       <w:r>
-        <w:t>, Suit</w:t>
-      </w:r>
-      <w:r>
-        <w:t>e 900 Tampa, Florida 3360</w:t>
+        <w:t>, Suite 900 Tampa, Florida 3360</w:t>
       </w:r>
     </w:p>
     <w:p>
@@ -5615,7 +5646,7 @@
         <w:rStyle w:val="PageNumber"/>
         <w:noProof/>
       </w:rPr>
-      <w:t>4</w:t>
+      <w:t>7</w:t>
     </w:r>
     <w:r>
       <w:rPr>
@@ -5735,7 +5766,7 @@
                   <pic:cNvPicPr/>
                 </pic:nvPicPr>
                 <pic:blipFill>
-                  <a:blip r:link="rId1">
+                  <a:blip r:embed="rId1">
                     <a:extLst>
                       <a:ext uri="{28A0092B-C50C-407E-A947-70E740481C1C}">
                         <a14:useLocalDpi xmlns:a14="http://schemas.microsoft.com/office/drawing/2010/main" val="0"/>
@@ -5791,7 +5822,7 @@
                   <pic:cNvPicPr/>
                 </pic:nvPicPr>
                 <pic:blipFill>
-                  <a:blip r:link="rId1">
+                  <a:blip r:embed="rId1">
                     <a:extLst>
                       <a:ext uri="{28A0092B-C50C-407E-A947-70E740481C1C}">
                         <a14:useLocalDpi xmlns:a14="http://schemas.microsoft.com/office/drawing/2010/main" val="0"/>
@@ -7286,6 +7317,7 @@
   <w:style w:type="character" w:default="1" w:styleId="DefaultParagraphFont">
     <w:name w:val="Default Paragraph Font"/>
     <w:uiPriority w:val="1"/>
+    <w:semiHidden/>
     <w:unhideWhenUsed/>
   </w:style>
   <w:style w:type="table" w:default="1" w:styleId="TableNormal">
@@ -8000,19 +8032,21 @@
     <w:basedOn w:val="BioLeftLists"/>
     <w:autoRedefine/>
     <w:qFormat/>
-    <w:rsid w:val="00E474DB"/>
+    <w:rsid w:val="00EF586E"/>
     <w:pPr>
       <w:pBdr>
-        <w:top w:val="single" w:sz="48" w:space="1" w:color="auto"/>
+        <w:top w:val="single" w:sz="48" w:space="1" w:color="4A4A49"/>
         <w:left w:val="none" w:sz="0" w:space="0" w:color="auto"/>
         <w:bottom w:val="none" w:sz="0" w:space="0" w:color="auto"/>
         <w:right w:val="none" w:sz="0" w:space="0" w:color="auto"/>
       </w:pBdr>
-      <w:shd w:val="clear" w:color="auto" w:fill="0C0C0C"/>
+      <w:shd w:val="clear" w:color="auto" w:fill="4A4A49"/>
       <w:spacing w:before="0" w:after="0" w:line="360" w:lineRule="auto"/>
       <w:ind w:left="0" w:firstLine="90"/>
     </w:pPr>
     <w:rPr>
+      <w:color w:val="FFFFFF" w:themeColor="background1"/>
+      <w:sz w:val="24"/>
       <w:szCs w:val="28"/>
     </w:rPr>
   </w:style>
@@ -8340,6 +8374,7 @@
   <w:style w:type="character" w:default="1" w:styleId="DefaultParagraphFont">
     <w:name w:val="Default Paragraph Font"/>
     <w:uiPriority w:val="1"/>
+    <w:semiHidden/>
     <w:unhideWhenUsed/>
   </w:style>
   <w:style w:type="table" w:default="1" w:styleId="TableNormal">
@@ -9054,19 +9089,21 @@
     <w:basedOn w:val="BioLeftLists"/>
     <w:autoRedefine/>
     <w:qFormat/>
-    <w:rsid w:val="00E474DB"/>
+    <w:rsid w:val="00EF586E"/>
     <w:pPr>
       <w:pBdr>
-        <w:top w:val="single" w:sz="48" w:space="1" w:color="auto"/>
+        <w:top w:val="single" w:sz="48" w:space="1" w:color="4A4A49"/>
         <w:left w:val="none" w:sz="0" w:space="0" w:color="auto"/>
         <w:bottom w:val="none" w:sz="0" w:space="0" w:color="auto"/>
         <w:right w:val="none" w:sz="0" w:space="0" w:color="auto"/>
       </w:pBdr>
-      <w:shd w:val="clear" w:color="auto" w:fill="0C0C0C"/>
+      <w:shd w:val="clear" w:color="auto" w:fill="4A4A49"/>
       <w:spacing w:before="0" w:after="0" w:line="360" w:lineRule="auto"/>
       <w:ind w:left="0" w:firstLine="90"/>
     </w:pPr>
     <w:rPr>
+      <w:color w:val="FFFFFF" w:themeColor="background1"/>
+      <w:sz w:val="24"/>
       <w:szCs w:val="28"/>
     </w:rPr>
   </w:style>
@@ -9462,7 +9499,7 @@
 </file>
 
 <file path=customXml/itemProps1.xml><?xml version="1.0" encoding="utf-8"?>
-<ds:datastoreItem xmlns:ds="http://schemas.openxmlformats.org/officeDocument/2006/customXml" ds:itemID="{B6289F71-6758-9C40-9D3A-59672E27DBAA}">
+<ds:datastoreItem xmlns:ds="http://schemas.openxmlformats.org/officeDocument/2006/customXml" ds:itemID="{3876E21E-D861-564F-B1CD-A7F2B7DB4D29}">
   <ds:schemaRefs>
     <ds:schemaRef ds:uri="http://schemas.openxmlformats.org/officeDocument/2006/bibliography"/>
   </ds:schemaRefs>

</xml_diff>